<commit_message>
update report to 06 july
</commit_message>
<xml_diff>
--- a/info/report.docx
+++ b/info/report.docx
@@ -2396,16 +2396,7 @@
           <w:szCs w:val="28"/>
           <w:lang w:val="en-US"/>
         </w:rPr>
-        <w:t xml:space="preserve">Academia practice aim is to develop application for visualizing </w:t>
-      </w:r>
-      <w:proofErr w:type="spellStart"/>
-      <w:r>
-        <w:rPr>
-          <w:sz w:val="28"/>
-          <w:szCs w:val="28"/>
-          <w:lang w:val="en-US"/>
-        </w:rPr>
-        <w:t>Boruvka</w:t>
+        <w:t>Academia practice aim is to develop application for visualizing Boruvka</w:t>
       </w:r>
       <w:r>
         <w:rPr>
@@ -2421,16 +2412,7 @@
           <w:szCs w:val="28"/>
           <w:lang w:val="en-US"/>
         </w:rPr>
-        <w:t>s</w:t>
-      </w:r>
-      <w:proofErr w:type="spellEnd"/>
-      <w:r>
-        <w:rPr>
-          <w:sz w:val="28"/>
-          <w:szCs w:val="28"/>
-          <w:lang w:val="en-US"/>
-        </w:rPr>
-        <w:t xml:space="preserve"> algorithm. Th</w:t>
+        <w:t>s algorithm. Th</w:t>
       </w:r>
       <w:r>
         <w:rPr>
@@ -3508,6 +3490,780 @@
           </w:p>
         </w:tc>
       </w:tr>
+      <w:tr>
+        <w:tc>
+          <w:tcPr>
+            <w:tcW w:w="588" w:type="pct"/>
+          </w:tcPr>
+          <w:p>
+            <w:pPr>
+              <w:spacing w:line="360" w:lineRule="auto"/>
+              <w:rPr>
+                <w:bCs/>
+                <w:sz w:val="28"/>
+                <w:szCs w:val="28"/>
+                <w:lang w:val="en-US"/>
+              </w:rPr>
+            </w:pPr>
+            <w:r>
+              <w:rPr>
+                <w:bCs/>
+                <w:sz w:val="28"/>
+                <w:szCs w:val="28"/>
+              </w:rPr>
+              <w:t xml:space="preserve">  3</w:t>
+            </w:r>
+            <w:r>
+              <w:rPr>
+                <w:bCs/>
+                <w:sz w:val="28"/>
+                <w:szCs w:val="28"/>
+                <w:lang w:val="en-US"/>
+              </w:rPr>
+              <w:t>.</w:t>
+            </w:r>
+            <w:r>
+              <w:rPr>
+                <w:bCs/>
+                <w:sz w:val="28"/>
+                <w:szCs w:val="28"/>
+              </w:rPr>
+              <w:t>2</w:t>
+            </w:r>
+            <w:r>
+              <w:rPr>
+                <w:bCs/>
+                <w:sz w:val="28"/>
+                <w:szCs w:val="28"/>
+                <w:lang w:val="en-US"/>
+              </w:rPr>
+              <w:t>.</w:t>
+            </w:r>
+          </w:p>
+        </w:tc>
+        <w:tc>
+          <w:tcPr>
+            <w:tcW w:w="3933" w:type="pct"/>
+          </w:tcPr>
+          <w:p>
+            <w:pPr>
+              <w:spacing w:line="360" w:lineRule="auto"/>
+              <w:rPr>
+                <w:bCs/>
+                <w:color w:val="000000" w:themeColor="text1"/>
+                <w:sz w:val="28"/>
+                <w:szCs w:val="28"/>
+              </w:rPr>
+            </w:pPr>
+            <w:r>
+              <w:rPr>
+                <w:bCs/>
+                <w:color w:val="000000" w:themeColor="text1"/>
+                <w:sz w:val="28"/>
+                <w:szCs w:val="28"/>
+              </w:rPr>
+              <w:t>Описание алгоритма</w:t>
+            </w:r>
+          </w:p>
+        </w:tc>
+        <w:tc>
+          <w:tcPr>
+            <w:tcW w:w="479" w:type="pct"/>
+          </w:tcPr>
+          <w:p>
+            <w:pPr>
+              <w:spacing w:line="360" w:lineRule="auto"/>
+              <w:jc w:val="center"/>
+              <w:rPr>
+                <w:bCs/>
+                <w:color w:val="000000" w:themeColor="text1"/>
+                <w:sz w:val="28"/>
+                <w:szCs w:val="28"/>
+              </w:rPr>
+            </w:pPr>
+            <w:r>
+              <w:rPr>
+                <w:bCs/>
+                <w:color w:val="000000" w:themeColor="text1"/>
+                <w:sz w:val="28"/>
+                <w:szCs w:val="28"/>
+              </w:rPr>
+              <w:t>11</w:t>
+            </w:r>
+          </w:p>
+        </w:tc>
+      </w:tr>
+      <w:tr>
+        <w:tc>
+          <w:tcPr>
+            <w:tcW w:w="588" w:type="pct"/>
+          </w:tcPr>
+          <w:p>
+            <w:pPr>
+              <w:spacing w:line="360" w:lineRule="auto"/>
+              <w:rPr>
+                <w:bCs/>
+                <w:sz w:val="28"/>
+                <w:szCs w:val="28"/>
+              </w:rPr>
+            </w:pPr>
+            <w:r>
+              <w:rPr>
+                <w:bCs/>
+                <w:sz w:val="28"/>
+                <w:szCs w:val="28"/>
+              </w:rPr>
+              <w:t xml:space="preserve">  </w:t>
+            </w:r>
+            <w:r>
+              <w:rPr>
+                <w:bCs/>
+                <w:sz w:val="28"/>
+                <w:szCs w:val="28"/>
+              </w:rPr>
+              <w:t>3</w:t>
+            </w:r>
+            <w:r>
+              <w:rPr>
+                <w:bCs/>
+                <w:sz w:val="28"/>
+                <w:szCs w:val="28"/>
+                <w:lang w:val="en-US"/>
+              </w:rPr>
+              <w:t>.</w:t>
+            </w:r>
+            <w:r>
+              <w:rPr>
+                <w:bCs/>
+                <w:sz w:val="28"/>
+                <w:szCs w:val="28"/>
+              </w:rPr>
+              <w:t>2</w:t>
+            </w:r>
+            <w:r>
+              <w:rPr>
+                <w:bCs/>
+                <w:sz w:val="28"/>
+                <w:szCs w:val="28"/>
+                <w:lang w:val="en-US"/>
+              </w:rPr>
+              <w:t>.</w:t>
+            </w:r>
+          </w:p>
+        </w:tc>
+        <w:tc>
+          <w:tcPr>
+            <w:tcW w:w="3933" w:type="pct"/>
+          </w:tcPr>
+          <w:p>
+            <w:pPr>
+              <w:spacing w:line="360" w:lineRule="auto"/>
+              <w:rPr>
+                <w:bCs/>
+                <w:color w:val="000000" w:themeColor="text1"/>
+                <w:sz w:val="28"/>
+                <w:szCs w:val="28"/>
+              </w:rPr>
+            </w:pPr>
+            <w:r>
+              <w:rPr>
+                <w:bCs/>
+                <w:color w:val="000000" w:themeColor="text1"/>
+                <w:sz w:val="28"/>
+                <w:szCs w:val="28"/>
+              </w:rPr>
+              <w:t>Состояния программы</w:t>
+            </w:r>
+          </w:p>
+        </w:tc>
+        <w:tc>
+          <w:tcPr>
+            <w:tcW w:w="479" w:type="pct"/>
+          </w:tcPr>
+          <w:p>
+            <w:pPr>
+              <w:spacing w:line="360" w:lineRule="auto"/>
+              <w:jc w:val="center"/>
+              <w:rPr>
+                <w:bCs/>
+                <w:color w:val="000000" w:themeColor="text1"/>
+                <w:sz w:val="28"/>
+                <w:szCs w:val="28"/>
+              </w:rPr>
+            </w:pPr>
+            <w:r>
+              <w:rPr>
+                <w:bCs/>
+                <w:color w:val="000000" w:themeColor="text1"/>
+                <w:sz w:val="28"/>
+                <w:szCs w:val="28"/>
+              </w:rPr>
+              <w:t>12</w:t>
+            </w:r>
+          </w:p>
+        </w:tc>
+      </w:tr>
+      <w:tr>
+        <w:tc>
+          <w:tcPr>
+            <w:tcW w:w="588" w:type="pct"/>
+          </w:tcPr>
+          <w:p>
+            <w:pPr>
+              <w:spacing w:line="360" w:lineRule="auto"/>
+              <w:rPr>
+                <w:bCs/>
+                <w:sz w:val="28"/>
+                <w:szCs w:val="28"/>
+              </w:rPr>
+            </w:pPr>
+            <w:r>
+              <w:rPr>
+                <w:bCs/>
+                <w:sz w:val="28"/>
+                <w:szCs w:val="28"/>
+              </w:rPr>
+              <w:t>4</w:t>
+            </w:r>
+            <w:r>
+              <w:rPr>
+                <w:bCs/>
+                <w:sz w:val="28"/>
+                <w:szCs w:val="28"/>
+                <w:lang w:val="en-US"/>
+              </w:rPr>
+              <w:t>.</w:t>
+            </w:r>
+          </w:p>
+        </w:tc>
+        <w:tc>
+          <w:tcPr>
+            <w:tcW w:w="3933" w:type="pct"/>
+          </w:tcPr>
+          <w:p>
+            <w:pPr>
+              <w:spacing w:line="360" w:lineRule="auto"/>
+              <w:rPr>
+                <w:bCs/>
+                <w:color w:val="000000" w:themeColor="text1"/>
+                <w:sz w:val="28"/>
+                <w:szCs w:val="28"/>
+              </w:rPr>
+            </w:pPr>
+            <w:r>
+              <w:rPr>
+                <w:bCs/>
+                <w:color w:val="000000" w:themeColor="text1"/>
+                <w:sz w:val="28"/>
+                <w:szCs w:val="28"/>
+              </w:rPr>
+              <w:t>Тестирование</w:t>
+            </w:r>
+          </w:p>
+        </w:tc>
+        <w:tc>
+          <w:tcPr>
+            <w:tcW w:w="479" w:type="pct"/>
+          </w:tcPr>
+          <w:p>
+            <w:pPr>
+              <w:spacing w:line="360" w:lineRule="auto"/>
+              <w:jc w:val="center"/>
+              <w:rPr>
+                <w:bCs/>
+                <w:color w:val="000000" w:themeColor="text1"/>
+                <w:sz w:val="28"/>
+                <w:szCs w:val="28"/>
+              </w:rPr>
+            </w:pPr>
+            <w:r>
+              <w:rPr>
+                <w:bCs/>
+                <w:color w:val="000000" w:themeColor="text1"/>
+                <w:sz w:val="28"/>
+                <w:szCs w:val="28"/>
+              </w:rPr>
+              <w:t>13</w:t>
+            </w:r>
+          </w:p>
+        </w:tc>
+      </w:tr>
+      <w:tr>
+        <w:tc>
+          <w:tcPr>
+            <w:tcW w:w="588" w:type="pct"/>
+          </w:tcPr>
+          <w:p>
+            <w:pPr>
+              <w:spacing w:line="360" w:lineRule="auto"/>
+              <w:rPr>
+                <w:bCs/>
+                <w:sz w:val="28"/>
+                <w:szCs w:val="28"/>
+              </w:rPr>
+            </w:pPr>
+            <w:r>
+              <w:rPr>
+                <w:bCs/>
+                <w:sz w:val="28"/>
+                <w:szCs w:val="28"/>
+              </w:rPr>
+              <w:t xml:space="preserve">  4</w:t>
+            </w:r>
+            <w:r>
+              <w:rPr>
+                <w:bCs/>
+                <w:sz w:val="28"/>
+                <w:szCs w:val="28"/>
+                <w:lang w:val="en-US"/>
+              </w:rPr>
+              <w:t>.1.</w:t>
+            </w:r>
+          </w:p>
+        </w:tc>
+        <w:tc>
+          <w:tcPr>
+            <w:tcW w:w="3933" w:type="pct"/>
+          </w:tcPr>
+          <w:p>
+            <w:pPr>
+              <w:spacing w:line="360" w:lineRule="auto"/>
+              <w:rPr>
+                <w:bCs/>
+                <w:color w:val="000000" w:themeColor="text1"/>
+                <w:sz w:val="28"/>
+                <w:szCs w:val="28"/>
+              </w:rPr>
+            </w:pPr>
+            <w:r>
+              <w:rPr>
+                <w:bCs/>
+                <w:color w:val="000000" w:themeColor="text1"/>
+                <w:sz w:val="28"/>
+                <w:szCs w:val="28"/>
+              </w:rPr>
+              <w:t>План тестирования</w:t>
+            </w:r>
+          </w:p>
+        </w:tc>
+        <w:tc>
+          <w:tcPr>
+            <w:tcW w:w="479" w:type="pct"/>
+          </w:tcPr>
+          <w:p>
+            <w:pPr>
+              <w:spacing w:line="360" w:lineRule="auto"/>
+              <w:jc w:val="center"/>
+              <w:rPr>
+                <w:bCs/>
+                <w:color w:val="000000" w:themeColor="text1"/>
+                <w:sz w:val="28"/>
+                <w:szCs w:val="28"/>
+              </w:rPr>
+            </w:pPr>
+            <w:r>
+              <w:rPr>
+                <w:bCs/>
+                <w:color w:val="000000" w:themeColor="text1"/>
+                <w:sz w:val="28"/>
+                <w:szCs w:val="28"/>
+              </w:rPr>
+              <w:t>13</w:t>
+            </w:r>
+          </w:p>
+        </w:tc>
+      </w:tr>
+      <w:tr>
+        <w:tc>
+          <w:tcPr>
+            <w:tcW w:w="588" w:type="pct"/>
+          </w:tcPr>
+          <w:p>
+            <w:pPr>
+              <w:spacing w:line="360" w:lineRule="auto"/>
+              <w:rPr>
+                <w:bCs/>
+                <w:sz w:val="28"/>
+                <w:szCs w:val="28"/>
+              </w:rPr>
+            </w:pPr>
+            <w:r>
+              <w:rPr>
+                <w:bCs/>
+                <w:sz w:val="28"/>
+                <w:szCs w:val="28"/>
+              </w:rPr>
+              <w:t xml:space="preserve">    4</w:t>
+            </w:r>
+            <w:r>
+              <w:rPr>
+                <w:bCs/>
+                <w:sz w:val="28"/>
+                <w:szCs w:val="28"/>
+                <w:lang w:val="en-US"/>
+              </w:rPr>
+              <w:t>.1.1.</w:t>
+            </w:r>
+          </w:p>
+        </w:tc>
+        <w:tc>
+          <w:tcPr>
+            <w:tcW w:w="3933" w:type="pct"/>
+          </w:tcPr>
+          <w:p>
+            <w:pPr>
+              <w:spacing w:line="360" w:lineRule="auto"/>
+              <w:rPr>
+                <w:bCs/>
+                <w:color w:val="000000" w:themeColor="text1"/>
+                <w:sz w:val="28"/>
+                <w:szCs w:val="28"/>
+              </w:rPr>
+            </w:pPr>
+            <w:r>
+              <w:rPr>
+                <w:bCs/>
+                <w:color w:val="000000" w:themeColor="text1"/>
+                <w:sz w:val="28"/>
+                <w:szCs w:val="28"/>
+              </w:rPr>
+              <w:t>Вступление</w:t>
+            </w:r>
+          </w:p>
+        </w:tc>
+        <w:tc>
+          <w:tcPr>
+            <w:tcW w:w="479" w:type="pct"/>
+          </w:tcPr>
+          <w:p>
+            <w:pPr>
+              <w:spacing w:line="360" w:lineRule="auto"/>
+              <w:jc w:val="center"/>
+              <w:rPr>
+                <w:bCs/>
+                <w:color w:val="000000" w:themeColor="text1"/>
+                <w:sz w:val="28"/>
+                <w:szCs w:val="28"/>
+              </w:rPr>
+            </w:pPr>
+            <w:r>
+              <w:rPr>
+                <w:bCs/>
+                <w:color w:val="000000" w:themeColor="text1"/>
+                <w:sz w:val="28"/>
+                <w:szCs w:val="28"/>
+              </w:rPr>
+              <w:t>13</w:t>
+            </w:r>
+          </w:p>
+        </w:tc>
+      </w:tr>
+      <w:tr>
+        <w:tc>
+          <w:tcPr>
+            <w:tcW w:w="588" w:type="pct"/>
+          </w:tcPr>
+          <w:p>
+            <w:pPr>
+              <w:spacing w:line="360" w:lineRule="auto"/>
+              <w:rPr>
+                <w:bCs/>
+                <w:sz w:val="28"/>
+                <w:szCs w:val="28"/>
+              </w:rPr>
+            </w:pPr>
+            <w:r>
+              <w:rPr>
+                <w:bCs/>
+                <w:sz w:val="28"/>
+                <w:szCs w:val="28"/>
+              </w:rPr>
+              <w:t xml:space="preserve">    4</w:t>
+            </w:r>
+            <w:r>
+              <w:rPr>
+                <w:bCs/>
+                <w:sz w:val="28"/>
+                <w:szCs w:val="28"/>
+                <w:lang w:val="en-US"/>
+              </w:rPr>
+              <w:t>.1.</w:t>
+            </w:r>
+            <w:r>
+              <w:rPr>
+                <w:bCs/>
+                <w:sz w:val="28"/>
+                <w:szCs w:val="28"/>
+              </w:rPr>
+              <w:t>2</w:t>
+            </w:r>
+            <w:r>
+              <w:rPr>
+                <w:bCs/>
+                <w:sz w:val="28"/>
+                <w:szCs w:val="28"/>
+                <w:lang w:val="en-US"/>
+              </w:rPr>
+              <w:t>.</w:t>
+            </w:r>
+          </w:p>
+        </w:tc>
+        <w:tc>
+          <w:tcPr>
+            <w:tcW w:w="3933" w:type="pct"/>
+          </w:tcPr>
+          <w:p>
+            <w:pPr>
+              <w:spacing w:line="360" w:lineRule="auto"/>
+              <w:rPr>
+                <w:bCs/>
+                <w:color w:val="000000" w:themeColor="text1"/>
+                <w:sz w:val="28"/>
+                <w:szCs w:val="28"/>
+              </w:rPr>
+            </w:pPr>
+            <w:r>
+              <w:rPr>
+                <w:bCs/>
+                <w:color w:val="000000" w:themeColor="text1"/>
+                <w:sz w:val="28"/>
+                <w:szCs w:val="28"/>
+              </w:rPr>
+              <w:t>Функционал, который будет протестирован</w:t>
+            </w:r>
+          </w:p>
+        </w:tc>
+        <w:tc>
+          <w:tcPr>
+            <w:tcW w:w="479" w:type="pct"/>
+          </w:tcPr>
+          <w:p>
+            <w:pPr>
+              <w:spacing w:line="360" w:lineRule="auto"/>
+              <w:jc w:val="center"/>
+              <w:rPr>
+                <w:bCs/>
+                <w:color w:val="000000" w:themeColor="text1"/>
+                <w:sz w:val="28"/>
+                <w:szCs w:val="28"/>
+              </w:rPr>
+            </w:pPr>
+            <w:r>
+              <w:rPr>
+                <w:bCs/>
+                <w:color w:val="000000" w:themeColor="text1"/>
+                <w:sz w:val="28"/>
+                <w:szCs w:val="28"/>
+              </w:rPr>
+              <w:t>13</w:t>
+            </w:r>
+          </w:p>
+        </w:tc>
+      </w:tr>
+      <w:tr>
+        <w:tc>
+          <w:tcPr>
+            <w:tcW w:w="588" w:type="pct"/>
+          </w:tcPr>
+          <w:p>
+            <w:pPr>
+              <w:spacing w:line="360" w:lineRule="auto"/>
+              <w:rPr>
+                <w:bCs/>
+                <w:sz w:val="28"/>
+                <w:szCs w:val="28"/>
+              </w:rPr>
+            </w:pPr>
+            <w:r>
+              <w:rPr>
+                <w:bCs/>
+                <w:sz w:val="28"/>
+                <w:szCs w:val="28"/>
+              </w:rPr>
+              <w:t xml:space="preserve">    4</w:t>
+            </w:r>
+            <w:r>
+              <w:rPr>
+                <w:bCs/>
+                <w:sz w:val="28"/>
+                <w:szCs w:val="28"/>
+                <w:lang w:val="en-US"/>
+              </w:rPr>
+              <w:t>.1.</w:t>
+            </w:r>
+            <w:r>
+              <w:rPr>
+                <w:bCs/>
+                <w:sz w:val="28"/>
+                <w:szCs w:val="28"/>
+              </w:rPr>
+              <w:t>3</w:t>
+            </w:r>
+            <w:r>
+              <w:rPr>
+                <w:bCs/>
+                <w:sz w:val="28"/>
+                <w:szCs w:val="28"/>
+                <w:lang w:val="en-US"/>
+              </w:rPr>
+              <w:t>.</w:t>
+            </w:r>
+          </w:p>
+        </w:tc>
+        <w:tc>
+          <w:tcPr>
+            <w:tcW w:w="3933" w:type="pct"/>
+          </w:tcPr>
+          <w:p>
+            <w:pPr>
+              <w:spacing w:line="360" w:lineRule="auto"/>
+              <w:rPr>
+                <w:bCs/>
+                <w:color w:val="000000" w:themeColor="text1"/>
+                <w:sz w:val="28"/>
+                <w:szCs w:val="28"/>
+              </w:rPr>
+            </w:pPr>
+            <w:r>
+              <w:rPr>
+                <w:bCs/>
+                <w:color w:val="000000" w:themeColor="text1"/>
+                <w:sz w:val="28"/>
+                <w:szCs w:val="28"/>
+              </w:rPr>
+              <w:t>Тестовые единицы</w:t>
+            </w:r>
+          </w:p>
+        </w:tc>
+        <w:tc>
+          <w:tcPr>
+            <w:tcW w:w="479" w:type="pct"/>
+          </w:tcPr>
+          <w:p>
+            <w:pPr>
+              <w:spacing w:line="360" w:lineRule="auto"/>
+              <w:jc w:val="center"/>
+              <w:rPr>
+                <w:bCs/>
+                <w:color w:val="000000" w:themeColor="text1"/>
+                <w:sz w:val="28"/>
+                <w:szCs w:val="28"/>
+              </w:rPr>
+            </w:pPr>
+            <w:r>
+              <w:rPr>
+                <w:bCs/>
+                <w:color w:val="000000" w:themeColor="text1"/>
+                <w:sz w:val="28"/>
+                <w:szCs w:val="28"/>
+              </w:rPr>
+              <w:t>13</w:t>
+            </w:r>
+          </w:p>
+        </w:tc>
+      </w:tr>
+      <w:tr>
+        <w:tc>
+          <w:tcPr>
+            <w:tcW w:w="588" w:type="pct"/>
+          </w:tcPr>
+          <w:p>
+            <w:pPr>
+              <w:spacing w:line="360" w:lineRule="auto"/>
+              <w:rPr>
+                <w:bCs/>
+                <w:sz w:val="28"/>
+                <w:szCs w:val="28"/>
+              </w:rPr>
+            </w:pPr>
+            <w:r>
+              <w:rPr>
+                <w:bCs/>
+                <w:sz w:val="28"/>
+                <w:szCs w:val="28"/>
+              </w:rPr>
+              <w:t xml:space="preserve">    4</w:t>
+            </w:r>
+            <w:r>
+              <w:rPr>
+                <w:bCs/>
+                <w:sz w:val="28"/>
+                <w:szCs w:val="28"/>
+                <w:lang w:val="en-US"/>
+              </w:rPr>
+              <w:t>.1.</w:t>
+            </w:r>
+            <w:r>
+              <w:rPr>
+                <w:bCs/>
+                <w:sz w:val="28"/>
+                <w:szCs w:val="28"/>
+              </w:rPr>
+              <w:t>4</w:t>
+            </w:r>
+            <w:r>
+              <w:rPr>
+                <w:bCs/>
+                <w:sz w:val="28"/>
+                <w:szCs w:val="28"/>
+                <w:lang w:val="en-US"/>
+              </w:rPr>
+              <w:t>.</w:t>
+            </w:r>
+          </w:p>
+        </w:tc>
+        <w:tc>
+          <w:tcPr>
+            <w:tcW w:w="3933" w:type="pct"/>
+          </w:tcPr>
+          <w:p>
+            <w:pPr>
+              <w:spacing w:line="360" w:lineRule="auto"/>
+              <w:rPr>
+                <w:bCs/>
+                <w:color w:val="000000" w:themeColor="text1"/>
+                <w:sz w:val="28"/>
+                <w:szCs w:val="28"/>
+              </w:rPr>
+            </w:pPr>
+            <w:r>
+              <w:rPr>
+                <w:bCs/>
+                <w:color w:val="000000" w:themeColor="text1"/>
+                <w:sz w:val="28"/>
+                <w:szCs w:val="28"/>
+              </w:rPr>
+              <w:t>Подход к тестированию</w:t>
+            </w:r>
+          </w:p>
+        </w:tc>
+        <w:tc>
+          <w:tcPr>
+            <w:tcW w:w="479" w:type="pct"/>
+          </w:tcPr>
+          <w:p>
+            <w:pPr>
+              <w:spacing w:line="360" w:lineRule="auto"/>
+              <w:jc w:val="center"/>
+              <w:rPr>
+                <w:bCs/>
+                <w:color w:val="000000" w:themeColor="text1"/>
+                <w:sz w:val="28"/>
+                <w:szCs w:val="28"/>
+              </w:rPr>
+            </w:pPr>
+            <w:r>
+              <w:rPr>
+                <w:bCs/>
+                <w:color w:val="000000" w:themeColor="text1"/>
+                <w:sz w:val="28"/>
+                <w:szCs w:val="28"/>
+              </w:rPr>
+              <w:t>14</w:t>
+            </w:r>
+          </w:p>
+        </w:tc>
+      </w:tr>
     </w:tbl>
     <w:p>
       <w:pPr>
@@ -3548,151 +4304,6 @@
     <w:p>
       <w:pPr>
         <w:spacing w:line="360" w:lineRule="auto"/>
-        <w:jc w:val="center"/>
-        <w:rPr>
-          <w:b/>
-          <w:caps/>
-          <w:sz w:val="28"/>
-          <w:szCs w:val="28"/>
-        </w:rPr>
-      </w:pPr>
-    </w:p>
-    <w:p>
-      <w:pPr>
-        <w:spacing w:line="360" w:lineRule="auto"/>
-        <w:jc w:val="center"/>
-        <w:rPr>
-          <w:b/>
-          <w:caps/>
-          <w:sz w:val="28"/>
-          <w:szCs w:val="28"/>
-        </w:rPr>
-      </w:pPr>
-    </w:p>
-    <w:p>
-      <w:pPr>
-        <w:spacing w:line="360" w:lineRule="auto"/>
-        <w:jc w:val="center"/>
-        <w:rPr>
-          <w:b/>
-          <w:caps/>
-          <w:sz w:val="28"/>
-          <w:szCs w:val="28"/>
-        </w:rPr>
-      </w:pPr>
-    </w:p>
-    <w:p>
-      <w:pPr>
-        <w:spacing w:line="360" w:lineRule="auto"/>
-        <w:jc w:val="center"/>
-        <w:rPr>
-          <w:b/>
-          <w:caps/>
-          <w:sz w:val="28"/>
-          <w:szCs w:val="28"/>
-        </w:rPr>
-      </w:pPr>
-    </w:p>
-    <w:p>
-      <w:pPr>
-        <w:spacing w:line="360" w:lineRule="auto"/>
-        <w:jc w:val="center"/>
-        <w:rPr>
-          <w:b/>
-          <w:caps/>
-          <w:sz w:val="28"/>
-          <w:szCs w:val="28"/>
-        </w:rPr>
-      </w:pPr>
-    </w:p>
-    <w:p>
-      <w:pPr>
-        <w:spacing w:line="360" w:lineRule="auto"/>
-        <w:jc w:val="center"/>
-        <w:rPr>
-          <w:b/>
-          <w:caps/>
-          <w:sz w:val="28"/>
-          <w:szCs w:val="28"/>
-        </w:rPr>
-      </w:pPr>
-    </w:p>
-    <w:p>
-      <w:pPr>
-        <w:spacing w:line="360" w:lineRule="auto"/>
-        <w:jc w:val="center"/>
-        <w:rPr>
-          <w:b/>
-          <w:caps/>
-          <w:sz w:val="28"/>
-          <w:szCs w:val="28"/>
-        </w:rPr>
-      </w:pPr>
-    </w:p>
-    <w:p>
-      <w:pPr>
-        <w:spacing w:line="360" w:lineRule="auto"/>
-        <w:jc w:val="center"/>
-        <w:rPr>
-          <w:b/>
-          <w:caps/>
-          <w:sz w:val="28"/>
-          <w:szCs w:val="28"/>
-        </w:rPr>
-      </w:pPr>
-    </w:p>
-    <w:p>
-      <w:pPr>
-        <w:spacing w:line="360" w:lineRule="auto"/>
-        <w:jc w:val="center"/>
-        <w:rPr>
-          <w:b/>
-          <w:caps/>
-          <w:sz w:val="28"/>
-          <w:szCs w:val="28"/>
-        </w:rPr>
-      </w:pPr>
-    </w:p>
-    <w:p>
-      <w:pPr>
-        <w:spacing w:line="360" w:lineRule="auto"/>
-        <w:jc w:val="center"/>
-        <w:rPr>
-          <w:b/>
-          <w:caps/>
-          <w:sz w:val="28"/>
-          <w:szCs w:val="28"/>
-        </w:rPr>
-      </w:pPr>
-    </w:p>
-    <w:p>
-      <w:pPr>
-        <w:spacing w:line="360" w:lineRule="auto"/>
-        <w:jc w:val="center"/>
-        <w:rPr>
-          <w:b/>
-          <w:caps/>
-          <w:sz w:val="28"/>
-          <w:szCs w:val="28"/>
-        </w:rPr>
-      </w:pPr>
-    </w:p>
-    <w:p>
-      <w:pPr>
-        <w:spacing w:line="360" w:lineRule="auto"/>
-        <w:jc w:val="center"/>
-        <w:rPr>
-          <w:b/>
-          <w:caps/>
-          <w:sz w:val="28"/>
-          <w:szCs w:val="28"/>
-        </w:rPr>
-      </w:pPr>
-    </w:p>
-    <w:p>
-      <w:pPr>
-        <w:spacing w:line="360" w:lineRule="auto"/>
-        <w:jc w:val="center"/>
         <w:rPr>
           <w:b/>
           <w:caps/>
@@ -4258,6 +4869,11 @@
     </w:tbl>
     <w:p>
       <w:pPr>
+        <w:pStyle w:val="af0"/>
+        <w:numPr>
+          <w:ilvl w:val="0"/>
+          <w:numId w:val="7"/>
+        </w:numPr>
         <w:spacing w:line="360" w:lineRule="auto"/>
         <w:jc w:val="center"/>
         <w:rPr>
@@ -4277,28 +4893,11 @@
       <w:r>
         <w:rPr>
           <w:b/>
+          <w:caps/>
           <w:sz w:val="28"/>
           <w:szCs w:val="28"/>
         </w:rPr>
         <w:lastRenderedPageBreak/>
-        <w:t>2</w:t>
-      </w:r>
-      <w:r>
-        <w:rPr>
-          <w:b/>
-          <w:caps/>
-          <w:sz w:val="28"/>
-          <w:szCs w:val="28"/>
-        </w:rPr>
-        <w:t xml:space="preserve">. </w:t>
-      </w:r>
-      <w:r>
-        <w:rPr>
-          <w:b/>
-          <w:caps/>
-          <w:sz w:val="28"/>
-          <w:szCs w:val="28"/>
-        </w:rPr>
         <w:t>План разработки и распределение ролей в бригаде</w:t>
       </w:r>
     </w:p>
@@ -4315,33 +4914,19 @@
     </w:p>
     <w:p>
       <w:pPr>
-        <w:spacing w:line="360" w:lineRule="auto"/>
-        <w:ind w:firstLine="709"/>
-        <w:rPr>
-          <w:b/>
-          <w:bCs/>
-          <w:sz w:val="28"/>
-          <w:szCs w:val="28"/>
-        </w:rPr>
-      </w:pPr>
-      <w:r>
-        <w:rPr>
-          <w:b/>
-          <w:bCs/>
-          <w:sz w:val="28"/>
-          <w:szCs w:val="28"/>
-        </w:rPr>
-        <w:t>2</w:t>
-      </w:r>
-      <w:r>
-        <w:rPr>
-          <w:b/>
-          <w:bCs/>
-          <w:sz w:val="28"/>
-          <w:szCs w:val="28"/>
-        </w:rPr>
-        <w:t xml:space="preserve">.1. </w:t>
-      </w:r>
+        <w:pStyle w:val="af0"/>
+        <w:numPr>
+          <w:ilvl w:val="1"/>
+          <w:numId w:val="7"/>
+        </w:numPr>
+        <w:spacing w:line="360" w:lineRule="auto"/>
+        <w:rPr>
+          <w:b/>
+          <w:bCs/>
+          <w:sz w:val="28"/>
+          <w:szCs w:val="28"/>
+        </w:rPr>
+      </w:pPr>
       <w:r>
         <w:rPr>
           <w:b/>
@@ -4723,24 +5308,19 @@
     </w:p>
     <w:p>
       <w:pPr>
-        <w:spacing w:line="360" w:lineRule="auto"/>
-        <w:ind w:firstLine="709"/>
-        <w:rPr>
-          <w:b/>
-          <w:bCs/>
-          <w:sz w:val="28"/>
-          <w:szCs w:val="28"/>
-        </w:rPr>
-      </w:pPr>
-      <w:r>
-        <w:rPr>
-          <w:b/>
-          <w:bCs/>
-          <w:sz w:val="28"/>
-          <w:szCs w:val="28"/>
-        </w:rPr>
-        <w:t xml:space="preserve">2.2. </w:t>
-      </w:r>
+        <w:pStyle w:val="af0"/>
+        <w:numPr>
+          <w:ilvl w:val="1"/>
+          <w:numId w:val="7"/>
+        </w:numPr>
+        <w:spacing w:line="360" w:lineRule="auto"/>
+        <w:rPr>
+          <w:b/>
+          <w:bCs/>
+          <w:sz w:val="28"/>
+          <w:szCs w:val="28"/>
+        </w:rPr>
+      </w:pPr>
       <w:r>
         <w:rPr>
           <w:b/>
@@ -4947,6 +5527,11 @@
     </w:p>
     <w:p>
       <w:pPr>
+        <w:pStyle w:val="af0"/>
+        <w:numPr>
+          <w:ilvl w:val="0"/>
+          <w:numId w:val="7"/>
+        </w:numPr>
         <w:spacing w:line="360" w:lineRule="auto"/>
         <w:jc w:val="center"/>
         <w:rPr>
@@ -4964,7 +5549,7 @@
           <w:szCs w:val="28"/>
         </w:rPr>
         <w:lastRenderedPageBreak/>
-        <w:t>3. Особенности реализации</w:t>
+        <w:t>Особенности реализации</w:t>
       </w:r>
     </w:p>
     <w:p>
@@ -4981,26 +5566,20 @@
     </w:p>
     <w:p>
       <w:pPr>
-        <w:spacing w:line="360" w:lineRule="auto"/>
-        <w:ind w:firstLine="709"/>
-        <w:rPr>
-          <w:b/>
-          <w:bCs/>
-          <w:color w:val="000000" w:themeColor="text1"/>
-          <w:sz w:val="28"/>
-          <w:szCs w:val="28"/>
-        </w:rPr>
-      </w:pPr>
-      <w:r>
-        <w:rPr>
-          <w:b/>
-          <w:bCs/>
-          <w:color w:val="000000" w:themeColor="text1"/>
-          <w:sz w:val="28"/>
-          <w:szCs w:val="28"/>
-        </w:rPr>
-        <w:t xml:space="preserve">3.1. </w:t>
-      </w:r>
+        <w:pStyle w:val="af0"/>
+        <w:numPr>
+          <w:ilvl w:val="1"/>
+          <w:numId w:val="7"/>
+        </w:numPr>
+        <w:spacing w:line="360" w:lineRule="auto"/>
+        <w:rPr>
+          <w:b/>
+          <w:bCs/>
+          <w:color w:val="000000" w:themeColor="text1"/>
+          <w:sz w:val="28"/>
+          <w:szCs w:val="28"/>
+        </w:rPr>
+      </w:pPr>
       <w:r>
         <w:rPr>
           <w:b/>
@@ -5031,7 +5610,6 @@
         </w:rPr>
         <w:t xml:space="preserve">Корневым рабочим классом является </w:t>
       </w:r>
-      <w:proofErr w:type="spellStart"/>
       <w:r>
         <w:rPr>
           <w:b/>
@@ -5042,7 +5620,6 @@
         </w:rPr>
         <w:t>TrioWorkspace</w:t>
       </w:r>
-      <w:proofErr w:type="spellEnd"/>
       <w:r>
         <w:rPr>
           <w:color w:val="000000" w:themeColor="text1"/>
@@ -5059,7 +5636,6 @@
         </w:rPr>
         <w:t xml:space="preserve">В нем расположены основные элементы интерфейса: </w:t>
       </w:r>
-      <w:proofErr w:type="spellStart"/>
       <w:r>
         <w:rPr>
           <w:b/>
@@ -5070,7 +5646,6 @@
         </w:rPr>
         <w:t>AppBar</w:t>
       </w:r>
-      <w:proofErr w:type="spellEnd"/>
       <w:r>
         <w:rPr>
           <w:color w:val="000000" w:themeColor="text1"/>
@@ -5087,7 +5662,6 @@
         </w:rPr>
         <w:t xml:space="preserve">верхняя панель с кнопками добавления вершин и ребер) и </w:t>
       </w:r>
-      <w:proofErr w:type="spellStart"/>
       <w:r>
         <w:rPr>
           <w:b/>
@@ -5098,7 +5672,6 @@
         </w:rPr>
         <w:t>TreeView</w:t>
       </w:r>
-      <w:proofErr w:type="spellEnd"/>
       <w:r>
         <w:rPr>
           <w:color w:val="000000" w:themeColor="text1"/>
@@ -5107,7 +5680,6 @@
         </w:rPr>
         <w:t xml:space="preserve">. </w:t>
       </w:r>
-      <w:proofErr w:type="spellStart"/>
       <w:r>
         <w:rPr>
           <w:b/>
@@ -5118,7 +5690,6 @@
         </w:rPr>
         <w:t>TrioWorkspace</w:t>
       </w:r>
-      <w:proofErr w:type="spellEnd"/>
       <w:r>
         <w:rPr>
           <w:color w:val="000000" w:themeColor="text1"/>
@@ -5135,7 +5706,6 @@
         </w:rPr>
         <w:t xml:space="preserve">также создает модель дерева, которое будет использовано в приложении, и </w:t>
       </w:r>
-      <w:proofErr w:type="spellStart"/>
       <w:r>
         <w:rPr>
           <w:b/>
@@ -5146,7 +5716,6 @@
         </w:rPr>
         <w:t>TreeViewController</w:t>
       </w:r>
-      <w:proofErr w:type="spellEnd"/>
       <w:r>
         <w:rPr>
           <w:color w:val="000000" w:themeColor="text1"/>
@@ -5163,7 +5732,6 @@
         </w:rPr>
         <w:t xml:space="preserve">после чего проводит инициализацию </w:t>
       </w:r>
-      <w:proofErr w:type="spellStart"/>
       <w:r>
         <w:rPr>
           <w:b/>
@@ -5174,7 +5742,6 @@
         </w:rPr>
         <w:t>TreeView</w:t>
       </w:r>
-      <w:proofErr w:type="spellEnd"/>
       <w:r>
         <w:rPr>
           <w:color w:val="000000" w:themeColor="text1"/>
@@ -5203,7 +5770,6 @@
           <w:szCs w:val="28"/>
         </w:rPr>
       </w:pPr>
-      <w:proofErr w:type="spellStart"/>
       <w:r>
         <w:rPr>
           <w:b/>
@@ -5214,7 +5780,6 @@
         </w:rPr>
         <w:t>TreeView</w:t>
       </w:r>
-      <w:proofErr w:type="spellEnd"/>
       <w:r>
         <w:rPr>
           <w:color w:val="000000" w:themeColor="text1"/>
@@ -5231,7 +5796,6 @@
         </w:rPr>
         <w:t xml:space="preserve">виджет, отвечающий за отображение графа. К данному элементу в инициализированном состоянии привязаны </w:t>
       </w:r>
-      <w:proofErr w:type="spellStart"/>
       <w:r>
         <w:rPr>
           <w:b/>
@@ -5242,7 +5806,6 @@
         </w:rPr>
         <w:t>TreeViewController</w:t>
       </w:r>
-      <w:proofErr w:type="spellEnd"/>
       <w:r>
         <w:rPr>
           <w:color w:val="000000" w:themeColor="text1"/>
@@ -5259,7 +5822,6 @@
         </w:rPr>
         <w:t xml:space="preserve">и </w:t>
       </w:r>
-      <w:proofErr w:type="spellStart"/>
       <w:r>
         <w:rPr>
           <w:b/>
@@ -5270,7 +5832,6 @@
         </w:rPr>
         <w:t>TreeModel</w:t>
       </w:r>
-      <w:proofErr w:type="spellEnd"/>
       <w:r>
         <w:rPr>
           <w:color w:val="000000" w:themeColor="text1"/>
@@ -5287,7 +5848,6 @@
         </w:rPr>
         <w:t xml:space="preserve">При инициализации </w:t>
       </w:r>
-      <w:proofErr w:type="spellStart"/>
       <w:r>
         <w:rPr>
           <w:b/>
@@ -5298,7 +5858,6 @@
         </w:rPr>
         <w:t>TreeView</w:t>
       </w:r>
-      <w:proofErr w:type="spellEnd"/>
       <w:r>
         <w:rPr>
           <w:color w:val="000000" w:themeColor="text1"/>
@@ -5315,7 +5874,6 @@
         </w:rPr>
         <w:t xml:space="preserve">подписывается на изменения привязанной </w:t>
       </w:r>
-      <w:proofErr w:type="spellStart"/>
       <w:r>
         <w:rPr>
           <w:b/>
@@ -5326,7 +5884,6 @@
         </w:rPr>
         <w:t>TreeModel</w:t>
       </w:r>
-      <w:proofErr w:type="spellEnd"/>
       <w:r>
         <w:rPr>
           <w:color w:val="000000" w:themeColor="text1"/>
@@ -5371,7 +5928,6 @@
         </w:rPr>
         <w:t xml:space="preserve">При получении события добавления вершины </w:t>
       </w:r>
-      <w:proofErr w:type="spellStart"/>
       <w:r>
         <w:rPr>
           <w:b/>
@@ -5382,7 +5938,6 @@
         </w:rPr>
         <w:t>TreeView</w:t>
       </w:r>
-      <w:proofErr w:type="spellEnd"/>
       <w:r>
         <w:rPr>
           <w:color w:val="000000" w:themeColor="text1"/>
@@ -5399,7 +5954,6 @@
         </w:rPr>
         <w:t xml:space="preserve">создает </w:t>
       </w:r>
-      <w:proofErr w:type="spellStart"/>
       <w:r>
         <w:rPr>
           <w:b/>
@@ -5410,7 +5964,6 @@
         </w:rPr>
         <w:t>NodeView</w:t>
       </w:r>
-      <w:proofErr w:type="spellEnd"/>
       <w:r>
         <w:rPr>
           <w:color w:val="000000" w:themeColor="text1"/>
@@ -5427,7 +5980,6 @@
         </w:rPr>
         <w:t xml:space="preserve">привязывая к нему добавляемую вершину </w:t>
       </w:r>
-      <w:proofErr w:type="spellStart"/>
       <w:r>
         <w:rPr>
           <w:b/>
@@ -5448,7 +6000,6 @@
         </w:rPr>
         <w:t>Model</w:t>
       </w:r>
-      <w:proofErr w:type="spellEnd"/>
       <w:r>
         <w:rPr>
           <w:color w:val="000000" w:themeColor="text1"/>
@@ -5465,7 +6016,6 @@
         </w:rPr>
         <w:t xml:space="preserve">и добавляет созданный </w:t>
       </w:r>
-      <w:proofErr w:type="spellStart"/>
       <w:r>
         <w:rPr>
           <w:b/>
@@ -5476,7 +6026,6 @@
         </w:rPr>
         <w:t>NodeView</w:t>
       </w:r>
-      <w:proofErr w:type="spellEnd"/>
       <w:r>
         <w:rPr>
           <w:color w:val="000000" w:themeColor="text1"/>
@@ -5501,7 +6050,6 @@
         </w:rPr>
         <w:t xml:space="preserve">, после чего </w:t>
       </w:r>
-      <w:proofErr w:type="spellStart"/>
       <w:r>
         <w:rPr>
           <w:b/>
@@ -5512,7 +6060,6 @@
         </w:rPr>
         <w:t>NodeView</w:t>
       </w:r>
-      <w:proofErr w:type="spellEnd"/>
       <w:r>
         <w:rPr>
           <w:color w:val="000000" w:themeColor="text1"/>
@@ -5529,7 +6076,6 @@
         </w:rPr>
         <w:t xml:space="preserve">отображается на экране. При удалении вершины </w:t>
       </w:r>
-      <w:proofErr w:type="spellStart"/>
       <w:r>
         <w:rPr>
           <w:b/>
@@ -5540,7 +6086,6 @@
         </w:rPr>
         <w:t>NodeView</w:t>
       </w:r>
-      <w:proofErr w:type="spellEnd"/>
       <w:r>
         <w:rPr>
           <w:color w:val="000000" w:themeColor="text1"/>
@@ -5557,7 +6102,6 @@
         </w:rPr>
         <w:t xml:space="preserve">отвязывается от </w:t>
       </w:r>
-      <w:proofErr w:type="spellStart"/>
       <w:r>
         <w:rPr>
           <w:b/>
@@ -5568,7 +6112,6 @@
         </w:rPr>
         <w:t>NodeModel</w:t>
       </w:r>
-      <w:proofErr w:type="spellEnd"/>
       <w:r>
         <w:rPr>
           <w:color w:val="000000" w:themeColor="text1"/>
@@ -5620,27 +6163,8 @@
           <w:sz w:val="28"/>
           <w:szCs w:val="28"/>
         </w:rPr>
-        <w:t xml:space="preserve">Работа с ребрами ведется несколько иначе. Поскольку </w:t>
-      </w:r>
-      <w:proofErr w:type="gramStart"/>
-      <w:r>
-        <w:rPr>
-          <w:color w:val="000000" w:themeColor="text1"/>
-          <w:sz w:val="28"/>
-          <w:szCs w:val="28"/>
-        </w:rPr>
-        <w:t>ребро это</w:t>
-      </w:r>
-      <w:proofErr w:type="gramEnd"/>
-      <w:r>
-        <w:rPr>
-          <w:color w:val="000000" w:themeColor="text1"/>
-          <w:sz w:val="28"/>
-          <w:szCs w:val="28"/>
-        </w:rPr>
-        <w:t xml:space="preserve"> прямая линия, необходимо решить проблему создания нескольких ребер между одинаковыми вершинами. Для этого создан виджет </w:t>
-      </w:r>
-      <w:proofErr w:type="spellStart"/>
+        <w:t xml:space="preserve">Работа с ребрами ведется несколько иначе. Поскольку ребро это прямая линия, необходимо решить проблему создания нескольких ребер между одинаковыми вершинами. Для этого создан виджет </w:t>
+      </w:r>
       <w:r>
         <w:rPr>
           <w:b/>
@@ -5651,7 +6175,6 @@
         </w:rPr>
         <w:t>EdgesView</w:t>
       </w:r>
-      <w:proofErr w:type="spellEnd"/>
       <w:r>
         <w:rPr>
           <w:color w:val="000000" w:themeColor="text1"/>
@@ -5668,7 +6191,6 @@
         </w:rPr>
         <w:t xml:space="preserve">В отличие от </w:t>
       </w:r>
-      <w:proofErr w:type="spellStart"/>
       <w:r>
         <w:rPr>
           <w:b/>
@@ -5679,7 +6201,6 @@
         </w:rPr>
         <w:t>NodeView</w:t>
       </w:r>
-      <w:proofErr w:type="spellEnd"/>
       <w:r>
         <w:rPr>
           <w:color w:val="000000" w:themeColor="text1"/>
@@ -5741,7 +6262,6 @@
         </w:rPr>
         <w:t xml:space="preserve">структурой, </w:t>
       </w:r>
-      <w:proofErr w:type="spellStart"/>
       <w:r>
         <w:rPr>
           <w:b/>
@@ -5752,7 +6272,6 @@
         </w:rPr>
         <w:t>EdgesView</w:t>
       </w:r>
-      <w:proofErr w:type="spellEnd"/>
       <w:r>
         <w:rPr>
           <w:color w:val="000000" w:themeColor="text1"/>
@@ -5814,7 +6333,6 @@
         </w:rPr>
         <w:t xml:space="preserve">Это означает, что к одному виджету может быть привязано несколько моделей </w:t>
       </w:r>
-      <w:proofErr w:type="spellStart"/>
       <w:r>
         <w:rPr>
           <w:b/>
@@ -5825,7 +6343,6 @@
         </w:rPr>
         <w:t>EdgeModel</w:t>
       </w:r>
-      <w:proofErr w:type="spellEnd"/>
       <w:r>
         <w:rPr>
           <w:color w:val="000000" w:themeColor="text1"/>
@@ -5884,7 +6401,6 @@
         </w:rPr>
         <w:t xml:space="preserve">Производится поиск виджета ребра между вершинами </w:t>
       </w:r>
-      <w:proofErr w:type="spellStart"/>
       <w:r>
         <w:rPr>
           <w:b/>
@@ -5895,7 +6411,6 @@
         </w:rPr>
         <w:t>EdgeModel</w:t>
       </w:r>
-      <w:proofErr w:type="spellEnd"/>
       <w:r>
         <w:rPr>
           <w:b/>
@@ -5905,7 +6420,6 @@
         </w:rPr>
         <w:t>.</w:t>
       </w:r>
-      <w:proofErr w:type="spellStart"/>
       <w:r>
         <w:rPr>
           <w:b/>
@@ -5916,7 +6430,6 @@
         </w:rPr>
         <w:t>firstNode</w:t>
       </w:r>
-      <w:proofErr w:type="spellEnd"/>
       <w:r>
         <w:rPr>
           <w:color w:val="000000" w:themeColor="text1"/>
@@ -5925,7 +6438,6 @@
         </w:rPr>
         <w:t xml:space="preserve"> и </w:t>
       </w:r>
-      <w:proofErr w:type="spellStart"/>
       <w:r>
         <w:rPr>
           <w:b/>
@@ -5936,7 +6448,6 @@
         </w:rPr>
         <w:t>EdgeModel</w:t>
       </w:r>
-      <w:proofErr w:type="spellEnd"/>
       <w:r>
         <w:rPr>
           <w:b/>
@@ -5946,7 +6457,6 @@
         </w:rPr>
         <w:t>.</w:t>
       </w:r>
-      <w:proofErr w:type="spellStart"/>
       <w:r>
         <w:rPr>
           <w:b/>
@@ -5957,7 +6467,6 @@
         </w:rPr>
         <w:t>secondModel</w:t>
       </w:r>
-      <w:proofErr w:type="spellEnd"/>
       <w:r>
         <w:rPr>
           <w:color w:val="000000" w:themeColor="text1"/>
@@ -5966,7 +6475,6 @@
         </w:rPr>
         <w:t xml:space="preserve">. Если такой виджет не найден, создается новый </w:t>
       </w:r>
-      <w:proofErr w:type="spellStart"/>
       <w:r>
         <w:rPr>
           <w:b/>
@@ -5977,7 +6485,6 @@
         </w:rPr>
         <w:t>EdgesView</w:t>
       </w:r>
-      <w:proofErr w:type="spellEnd"/>
       <w:r>
         <w:rPr>
           <w:color w:val="000000" w:themeColor="text1"/>
@@ -6180,7 +6687,6 @@
         </w:rPr>
         <w:t xml:space="preserve">Управление приложением производится при помощи класса </w:t>
       </w:r>
-      <w:proofErr w:type="spellStart"/>
       <w:r>
         <w:rPr>
           <w:b/>
@@ -6191,7 +6697,6 @@
         </w:rPr>
         <w:t>TreeViewController</w:t>
       </w:r>
-      <w:proofErr w:type="spellEnd"/>
       <w:r>
         <w:rPr>
           <w:color w:val="000000" w:themeColor="text1"/>
@@ -6208,7 +6713,6 @@
         </w:rPr>
         <w:t xml:space="preserve">Этот класс агрегирует все события: нажатия мыши, клавиатуры, и, основываясь на них меняет состояние приложения. </w:t>
       </w:r>
-      <w:proofErr w:type="spellStart"/>
       <w:r>
         <w:rPr>
           <w:b/>
@@ -6219,7 +6723,6 @@
         </w:rPr>
         <w:t>TreeViewController</w:t>
       </w:r>
-      <w:proofErr w:type="spellEnd"/>
       <w:r>
         <w:rPr>
           <w:color w:val="000000" w:themeColor="text1"/>
@@ -6236,7 +6739,6 @@
         </w:rPr>
         <w:t xml:space="preserve">реализован в виде машины состояний. Так, начальному состоянию соответствует класс </w:t>
       </w:r>
-      <w:proofErr w:type="spellStart"/>
       <w:r>
         <w:rPr>
           <w:b/>
@@ -6247,7 +6749,6 @@
         </w:rPr>
         <w:t>StateIdle</w:t>
       </w:r>
-      <w:proofErr w:type="spellEnd"/>
       <w:r>
         <w:rPr>
           <w:color w:val="000000" w:themeColor="text1"/>
@@ -6296,7 +6797,6 @@
         </w:rPr>
         <w:t xml:space="preserve"> – </w:t>
       </w:r>
-      <w:proofErr w:type="spellStart"/>
       <w:r>
         <w:rPr>
           <w:b/>
@@ -6307,7 +6807,6 @@
         </w:rPr>
         <w:t>StateAddNode</w:t>
       </w:r>
-      <w:proofErr w:type="spellEnd"/>
       <w:r>
         <w:rPr>
           <w:color w:val="000000" w:themeColor="text1"/>
@@ -6336,7 +6835,6 @@
           <w:szCs w:val="28"/>
         </w:rPr>
       </w:pPr>
-      <w:proofErr w:type="spellStart"/>
       <w:r>
         <w:rPr>
           <w:b/>
@@ -6347,7 +6845,6 @@
         </w:rPr>
         <w:t>TreeViewController</w:t>
       </w:r>
-      <w:proofErr w:type="spellEnd"/>
       <w:r>
         <w:rPr>
           <w:color w:val="000000" w:themeColor="text1"/>
@@ -6356,7 +6853,6 @@
         </w:rPr>
         <w:t xml:space="preserve"> не обрабатывает действия пользователя своими силами, он лишь делегирует события текущему состоянию. Такая реализация позволяет избавиться от большого количества проверок: например, при нажатии на поле (</w:t>
       </w:r>
-      <w:proofErr w:type="spellStart"/>
       <w:r>
         <w:rPr>
           <w:b/>
@@ -6367,7 +6863,6 @@
         </w:rPr>
         <w:t>TreeView</w:t>
       </w:r>
-      <w:proofErr w:type="spellEnd"/>
       <w:r>
         <w:rPr>
           <w:color w:val="000000" w:themeColor="text1"/>
@@ -6428,7 +6923,6 @@
         </w:rPr>
         <w:t xml:space="preserve">После идентификации действия состояние </w:t>
       </w:r>
-      <w:proofErr w:type="spellStart"/>
       <w:r>
         <w:rPr>
           <w:b/>
@@ -6439,7 +6933,6 @@
         </w:rPr>
         <w:t>TreeViewController</w:t>
       </w:r>
-      <w:proofErr w:type="spellEnd"/>
       <w:r>
         <w:rPr>
           <w:color w:val="000000" w:themeColor="text1"/>
@@ -6456,7 +6949,6 @@
         </w:rPr>
         <w:t xml:space="preserve">а зачастую выполняет определенные операции. Это может быть выделение вершины или ребра (для этого в </w:t>
       </w:r>
-      <w:proofErr w:type="spellStart"/>
       <w:r>
         <w:rPr>
           <w:b/>
@@ -6467,7 +6959,6 @@
         </w:rPr>
         <w:t>TreeViewController</w:t>
       </w:r>
-      <w:proofErr w:type="spellEnd"/>
       <w:r>
         <w:rPr>
           <w:color w:val="000000" w:themeColor="text1"/>
@@ -6484,7 +6975,6 @@
         </w:rPr>
         <w:t xml:space="preserve">хранится набор выделенных вершин и ребер), редактирование значения вершины или ребра (для этого используется класс </w:t>
       </w:r>
-      <w:proofErr w:type="spellStart"/>
       <w:r>
         <w:rPr>
           <w:b/>
@@ -6495,7 +6985,6 @@
         </w:rPr>
         <w:t>SimpleEditor</w:t>
       </w:r>
-      <w:proofErr w:type="spellEnd"/>
       <w:r>
         <w:rPr>
           <w:color w:val="000000" w:themeColor="text1"/>
@@ -6554,7 +7043,6 @@
         </w:rPr>
         <w:t xml:space="preserve">соответствующего объекта </w:t>
       </w:r>
-      <w:proofErr w:type="spellStart"/>
       <w:r>
         <w:rPr>
           <w:b/>
@@ -6565,7 +7053,6 @@
         </w:rPr>
         <w:t>TreeViewController</w:t>
       </w:r>
-      <w:proofErr w:type="spellEnd"/>
       <w:r>
         <w:rPr>
           <w:color w:val="000000" w:themeColor="text1"/>
@@ -6594,7 +7081,6 @@
           <w:szCs w:val="28"/>
         </w:rPr>
       </w:pPr>
-      <w:proofErr w:type="spellStart"/>
       <w:r>
         <w:rPr>
           <w:b/>
@@ -6605,7 +7091,6 @@
         </w:rPr>
         <w:t>TreeViewController</w:t>
       </w:r>
-      <w:proofErr w:type="spellEnd"/>
       <w:r>
         <w:rPr>
           <w:color w:val="000000" w:themeColor="text1"/>
@@ -6622,7 +7107,6 @@
         </w:rPr>
         <w:t xml:space="preserve">не хранит в себе информацию о виджетах (кроме ссылки на </w:t>
       </w:r>
-      <w:proofErr w:type="spellStart"/>
       <w:r>
         <w:rPr>
           <w:b/>
@@ -6633,7 +7117,6 @@
         </w:rPr>
         <w:t>TreeView</w:t>
       </w:r>
-      <w:proofErr w:type="spellEnd"/>
       <w:r>
         <w:rPr>
           <w:color w:val="000000" w:themeColor="text1"/>
@@ -6648,27 +7131,8 @@
           <w:sz w:val="28"/>
           <w:szCs w:val="28"/>
         </w:rPr>
-        <w:t>и не влияет на состояние виджетов напрямую (кроме задания значений вершин и ребер при редактировании а также задания координат вершины при добавлении ее в дерево), однако хранит вспомогательную информацию, такую как выделенные вершины, активность кнопок. Виджеты, которые должны менять свое состояние в зависимости от этих параметров (</w:t>
-      </w:r>
-      <w:proofErr w:type="gramStart"/>
-      <w:r>
-        <w:rPr>
-          <w:color w:val="000000" w:themeColor="text1"/>
-          <w:sz w:val="28"/>
-          <w:szCs w:val="28"/>
-        </w:rPr>
-        <w:t>например</w:t>
-      </w:r>
-      <w:proofErr w:type="gramEnd"/>
-      <w:r>
-        <w:rPr>
-          <w:color w:val="000000" w:themeColor="text1"/>
-          <w:sz w:val="28"/>
-          <w:szCs w:val="28"/>
-        </w:rPr>
-        <w:t xml:space="preserve"> выделенные ребро и вершина отличаются от невыделенных цветом), подписываются на изменения параметров </w:t>
-      </w:r>
-      <w:proofErr w:type="spellStart"/>
+        <w:t xml:space="preserve">и не влияет на состояние виджетов напрямую (кроме задания значений вершин и ребер при редактировании а также задания координат вершины при добавлении ее в дерево), однако хранит вспомогательную информацию, такую как выделенные вершины, активность кнопок. Виджеты, которые должны менять свое состояние в зависимости от этих параметров (например выделенные ребро и вершина отличаются от невыделенных цветом), подписываются на изменения параметров </w:t>
+      </w:r>
       <w:r>
         <w:rPr>
           <w:b/>
@@ -6679,7 +7143,6 @@
         </w:rPr>
         <w:t>TreeViewController</w:t>
       </w:r>
-      <w:proofErr w:type="spellEnd"/>
       <w:r>
         <w:rPr>
           <w:color w:val="000000" w:themeColor="text1"/>
@@ -6830,13 +7293,1520 @@
     <w:p>
       <w:pPr>
         <w:spacing w:line="360" w:lineRule="auto"/>
+        <w:rPr>
+          <w:b/>
+          <w:bCs/>
+          <w:color w:val="000000" w:themeColor="text1"/>
+          <w:sz w:val="28"/>
+          <w:szCs w:val="28"/>
+        </w:rPr>
+      </w:pPr>
+    </w:p>
+    <w:p>
+      <w:pPr>
+        <w:pStyle w:val="af0"/>
+        <w:numPr>
+          <w:ilvl w:val="1"/>
+          <w:numId w:val="7"/>
+        </w:numPr>
+        <w:spacing w:line="360" w:lineRule="auto"/>
         <w:jc w:val="both"/>
         <w:rPr>
-          <w:bCs/>
-          <w:sz w:val="28"/>
-          <w:szCs w:val="28"/>
-        </w:rPr>
-      </w:pPr>
+          <w:b/>
+          <w:sz w:val="28"/>
+          <w:szCs w:val="28"/>
+          <w:lang w:val="en-US"/>
+        </w:rPr>
+      </w:pPr>
+      <w:r>
+        <w:rPr>
+          <w:b/>
+          <w:sz w:val="28"/>
+          <w:szCs w:val="28"/>
+        </w:rPr>
+        <w:lastRenderedPageBreak/>
+        <w:t>Описание алгоритма</w:t>
+      </w:r>
+    </w:p>
+    <w:p>
+      <w:pPr>
+        <w:spacing w:line="360" w:lineRule="auto"/>
+        <w:ind w:firstLine="709"/>
+        <w:jc w:val="both"/>
+        <w:rPr>
+          <w:bCs/>
+          <w:sz w:val="28"/>
+          <w:szCs w:val="28"/>
+        </w:rPr>
+      </w:pPr>
+      <w:r>
+        <w:rPr>
+          <w:bCs/>
+          <w:sz w:val="28"/>
+          <w:szCs w:val="28"/>
+        </w:rPr>
+        <w:t xml:space="preserve">При инициализации алгоритма каждая вершина графа заносится в отдельное множество – компоненту. На каждом шаге алгоритма для каждой компоненты находится ребро минимального веса, ведущее в другую компоненту, и происходит слияние с </w:t>
+      </w:r>
+      <w:r>
+        <w:rPr>
+          <w:bCs/>
+          <w:sz w:val="28"/>
+          <w:szCs w:val="28"/>
+        </w:rPr>
+        <w:t>найденной</w:t>
+      </w:r>
+      <w:r>
+        <w:rPr>
+          <w:bCs/>
+          <w:sz w:val="28"/>
+          <w:szCs w:val="28"/>
+        </w:rPr>
+        <w:t xml:space="preserve"> компонентой. Процесс продолжается до тех пор, пока такие ребра существуют.</w:t>
+      </w:r>
+    </w:p>
+    <w:p>
+      <w:pPr>
+        <w:spacing w:line="360" w:lineRule="auto"/>
+        <w:ind w:firstLine="709"/>
+        <w:jc w:val="both"/>
+        <w:rPr>
+          <w:bCs/>
+          <w:sz w:val="28"/>
+          <w:szCs w:val="28"/>
+        </w:rPr>
+      </w:pPr>
+      <w:r>
+        <w:rPr>
+          <w:bCs/>
+          <w:sz w:val="28"/>
+          <w:szCs w:val="28"/>
+        </w:rPr>
+        <w:t>Для удобства формирования компонент для следующей итерации алгоритма заводится массив назначений, определяющий какая компонента текущей итерации в какую компоненту следующей итерации должна отобразиться</w:t>
+      </w:r>
+      <w:r>
+        <w:rPr>
+          <w:bCs/>
+          <w:sz w:val="28"/>
+          <w:szCs w:val="28"/>
+        </w:rPr>
+        <w:t xml:space="preserve"> – при инициализации каждая компонента отображается в саму себя. По мере обработки компонент текущей итерации назначения меняются. Когда одна из компонент </w:t>
+      </w:r>
+      <w:r>
+        <w:rPr>
+          <w:bCs/>
+          <w:sz w:val="28"/>
+          <w:szCs w:val="28"/>
+          <w:lang w:val="en-US"/>
+        </w:rPr>
+        <w:t>A</w:t>
+      </w:r>
+      <w:r>
+        <w:rPr>
+          <w:bCs/>
+          <w:sz w:val="28"/>
+          <w:szCs w:val="28"/>
+        </w:rPr>
+        <w:t xml:space="preserve"> </w:t>
+      </w:r>
+      <w:r>
+        <w:rPr>
+          <w:bCs/>
+          <w:sz w:val="28"/>
+          <w:szCs w:val="28"/>
+        </w:rPr>
+        <w:t xml:space="preserve">находит ребро, ведущую в другую компоненту </w:t>
+      </w:r>
+      <w:r>
+        <w:rPr>
+          <w:bCs/>
+          <w:sz w:val="28"/>
+          <w:szCs w:val="28"/>
+          <w:lang w:val="en-US"/>
+        </w:rPr>
+        <w:t>B</w:t>
+      </w:r>
+      <w:r>
+        <w:rPr>
+          <w:bCs/>
+          <w:sz w:val="28"/>
+          <w:szCs w:val="28"/>
+        </w:rPr>
+        <w:t xml:space="preserve">, значение в массиве назначений меняется для компоненты </w:t>
+      </w:r>
+      <w:r>
+        <w:rPr>
+          <w:bCs/>
+          <w:sz w:val="28"/>
+          <w:szCs w:val="28"/>
+          <w:lang w:val="en-US"/>
+        </w:rPr>
+        <w:t>B</w:t>
+      </w:r>
+      <w:r>
+        <w:rPr>
+          <w:bCs/>
+          <w:sz w:val="28"/>
+          <w:szCs w:val="28"/>
+        </w:rPr>
+        <w:t xml:space="preserve"> так, чтобы на следующей итерации она объединилась с множеством </w:t>
+      </w:r>
+      <w:r>
+        <w:rPr>
+          <w:bCs/>
+          <w:sz w:val="28"/>
+          <w:szCs w:val="28"/>
+          <w:lang w:val="en-US"/>
+        </w:rPr>
+        <w:t>A</w:t>
+      </w:r>
+      <w:r>
+        <w:rPr>
+          <w:bCs/>
+          <w:sz w:val="28"/>
+          <w:szCs w:val="28"/>
+        </w:rPr>
+        <w:t>.</w:t>
+      </w:r>
+    </w:p>
+    <w:p>
+      <w:pPr>
+        <w:spacing w:line="360" w:lineRule="auto"/>
+        <w:ind w:firstLine="709"/>
+        <w:jc w:val="both"/>
+        <w:rPr>
+          <w:bCs/>
+          <w:sz w:val="28"/>
+          <w:szCs w:val="28"/>
+        </w:rPr>
+      </w:pPr>
+      <w:r>
+        <w:rPr>
+          <w:bCs/>
+          <w:sz w:val="28"/>
+          <w:szCs w:val="28"/>
+        </w:rPr>
+        <w:t>Для удобства поиска минимального ребра все ребра всех вершин компоненты объединяются в одно множества. Все внутренние ребра компонент удаляются.</w:t>
+      </w:r>
+    </w:p>
+    <w:p>
+      <w:pPr>
+        <w:spacing w:line="360" w:lineRule="auto"/>
+        <w:ind w:firstLine="709"/>
+        <w:jc w:val="both"/>
+        <w:rPr>
+          <w:bCs/>
+          <w:sz w:val="28"/>
+          <w:szCs w:val="28"/>
+        </w:rPr>
+      </w:pPr>
+    </w:p>
+    <w:p>
+      <w:pPr>
+        <w:spacing w:line="360" w:lineRule="auto"/>
+        <w:ind w:firstLine="709"/>
+        <w:jc w:val="both"/>
+        <w:rPr>
+          <w:bCs/>
+          <w:sz w:val="28"/>
+          <w:szCs w:val="28"/>
+        </w:rPr>
+      </w:pPr>
+    </w:p>
+    <w:p>
+      <w:pPr>
+        <w:spacing w:line="360" w:lineRule="auto"/>
+        <w:ind w:firstLine="709"/>
+        <w:jc w:val="both"/>
+        <w:rPr>
+          <w:bCs/>
+          <w:sz w:val="28"/>
+          <w:szCs w:val="28"/>
+        </w:rPr>
+      </w:pPr>
+    </w:p>
+    <w:p>
+      <w:pPr>
+        <w:spacing w:line="360" w:lineRule="auto"/>
+        <w:ind w:firstLine="709"/>
+        <w:jc w:val="both"/>
+        <w:rPr>
+          <w:bCs/>
+          <w:sz w:val="28"/>
+          <w:szCs w:val="28"/>
+        </w:rPr>
+      </w:pPr>
+    </w:p>
+    <w:p>
+      <w:pPr>
+        <w:spacing w:line="360" w:lineRule="auto"/>
+        <w:ind w:firstLine="709"/>
+        <w:jc w:val="both"/>
+        <w:rPr>
+          <w:bCs/>
+          <w:sz w:val="28"/>
+          <w:szCs w:val="28"/>
+        </w:rPr>
+      </w:pPr>
+    </w:p>
+    <w:p>
+      <w:pPr>
+        <w:spacing w:line="360" w:lineRule="auto"/>
+        <w:ind w:firstLine="709"/>
+        <w:jc w:val="both"/>
+        <w:rPr>
+          <w:bCs/>
+          <w:sz w:val="28"/>
+          <w:szCs w:val="28"/>
+        </w:rPr>
+      </w:pPr>
+    </w:p>
+    <w:p>
+      <w:pPr>
+        <w:spacing w:line="360" w:lineRule="auto"/>
+        <w:ind w:firstLine="709"/>
+        <w:jc w:val="both"/>
+        <w:rPr>
+          <w:bCs/>
+          <w:sz w:val="28"/>
+          <w:szCs w:val="28"/>
+        </w:rPr>
+      </w:pPr>
+    </w:p>
+    <w:p>
+      <w:pPr>
+        <w:spacing w:line="360" w:lineRule="auto"/>
+        <w:ind w:firstLine="709"/>
+        <w:jc w:val="both"/>
+        <w:rPr>
+          <w:bCs/>
+          <w:sz w:val="28"/>
+          <w:szCs w:val="28"/>
+        </w:rPr>
+      </w:pPr>
+    </w:p>
+    <w:p>
+      <w:pPr>
+        <w:spacing w:line="360" w:lineRule="auto"/>
+        <w:ind w:firstLine="709"/>
+        <w:jc w:val="both"/>
+        <w:rPr>
+          <w:bCs/>
+          <w:sz w:val="28"/>
+          <w:szCs w:val="28"/>
+        </w:rPr>
+      </w:pPr>
+    </w:p>
+    <w:p>
+      <w:pPr>
+        <w:spacing w:line="360" w:lineRule="auto"/>
+        <w:ind w:firstLine="709"/>
+        <w:jc w:val="both"/>
+        <w:rPr>
+          <w:bCs/>
+          <w:sz w:val="28"/>
+          <w:szCs w:val="28"/>
+        </w:rPr>
+      </w:pPr>
+    </w:p>
+    <w:p>
+      <w:pPr>
+        <w:spacing w:line="360" w:lineRule="auto"/>
+        <w:ind w:firstLine="709"/>
+        <w:jc w:val="both"/>
+        <w:rPr>
+          <w:bCs/>
+          <w:sz w:val="28"/>
+          <w:szCs w:val="28"/>
+        </w:rPr>
+      </w:pPr>
+    </w:p>
+    <w:p>
+      <w:pPr>
+        <w:spacing w:line="360" w:lineRule="auto"/>
+        <w:ind w:firstLine="709"/>
+        <w:jc w:val="both"/>
+        <w:rPr>
+          <w:bCs/>
+          <w:sz w:val="28"/>
+          <w:szCs w:val="28"/>
+        </w:rPr>
+      </w:pPr>
+    </w:p>
+    <w:p>
+      <w:pPr>
+        <w:spacing w:line="360" w:lineRule="auto"/>
+        <w:ind w:firstLine="709"/>
+        <w:jc w:val="both"/>
+        <w:rPr>
+          <w:bCs/>
+          <w:sz w:val="28"/>
+          <w:szCs w:val="28"/>
+        </w:rPr>
+      </w:pPr>
+    </w:p>
+    <w:p>
+      <w:pPr>
+        <w:pStyle w:val="af0"/>
+        <w:numPr>
+          <w:ilvl w:val="1"/>
+          <w:numId w:val="7"/>
+        </w:numPr>
+        <w:spacing w:line="360" w:lineRule="auto"/>
+        <w:jc w:val="both"/>
+        <w:rPr>
+          <w:b/>
+          <w:sz w:val="28"/>
+          <w:szCs w:val="28"/>
+          <w:lang w:val="en-US"/>
+        </w:rPr>
+      </w:pPr>
+      <w:r>
+        <w:rPr>
+          <w:b/>
+          <w:sz w:val="28"/>
+          <w:szCs w:val="28"/>
+        </w:rPr>
+        <w:lastRenderedPageBreak/>
+        <w:t>Состояния программы</w:t>
+      </w:r>
+    </w:p>
+    <w:p>
+      <w:pPr>
+        <w:spacing w:line="360" w:lineRule="auto"/>
+        <w:ind w:firstLine="709"/>
+        <w:jc w:val="both"/>
+        <w:rPr>
+          <w:bCs/>
+          <w:sz w:val="28"/>
+          <w:szCs w:val="28"/>
+        </w:rPr>
+      </w:pPr>
+      <w:r>
+        <w:rPr>
+          <w:bCs/>
+          <w:sz w:val="28"/>
+          <w:szCs w:val="28"/>
+        </w:rPr>
+        <w:t>На рисунке 4 представлена диаграмма состояний и переходов между ними разрабатываемой программы.</w:t>
+      </w:r>
+    </w:p>
+    <w:tbl>
+      <w:tblPr>
+        <w:tblStyle w:val="af1"/>
+        <w:tblW w:w="0" w:type="auto"/>
+        <w:tblBorders>
+          <w:top w:val="none" w:sz="0" w:space="0" w:color="auto"/>
+          <w:left w:val="none" w:sz="0" w:space="0" w:color="auto"/>
+          <w:bottom w:val="none" w:sz="0" w:space="0" w:color="auto"/>
+          <w:right w:val="none" w:sz="0" w:space="0" w:color="auto"/>
+          <w:insideH w:val="none" w:sz="0" w:space="0" w:color="auto"/>
+          <w:insideV w:val="none" w:sz="0" w:space="0" w:color="auto"/>
+        </w:tblBorders>
+        <w:tblLook w:val="04A0" w:firstRow="1" w:lastRow="0" w:firstColumn="1" w:lastColumn="0" w:noHBand="0" w:noVBand="1"/>
+      </w:tblPr>
+      <w:tblGrid>
+        <w:gridCol w:w="9854"/>
+      </w:tblGrid>
+      <w:tr>
+        <w:tc>
+          <w:tcPr>
+            <w:tcW w:w="9854" w:type="dxa"/>
+          </w:tcPr>
+          <w:p>
+            <w:pPr>
+              <w:spacing w:line="360" w:lineRule="auto"/>
+              <w:jc w:val="center"/>
+              <w:rPr>
+                <w:bCs/>
+                <w:sz w:val="28"/>
+                <w:szCs w:val="28"/>
+                <w:lang w:val="en-US"/>
+              </w:rPr>
+            </w:pPr>
+            <w:r>
+              <w:rPr>
+                <w:noProof/>
+              </w:rPr>
+              <w:drawing>
+                <wp:inline distT="0" distB="0" distL="0" distR="0" wp14:anchorId="7934D36E" wp14:editId="42AFF29D">
+                  <wp:extent cx="4698609" cy="2341990"/>
+                  <wp:effectExtent l="0" t="0" r="6985" b="1270"/>
+                  <wp:docPr id="2" name="Рисунок 2"/>
+                  <wp:cNvGraphicFramePr>
+                    <a:graphicFrameLocks xmlns:a="http://schemas.openxmlformats.org/drawingml/2006/main" noChangeAspect="1"/>
+                  </wp:cNvGraphicFramePr>
+                  <a:graphic xmlns:a="http://schemas.openxmlformats.org/drawingml/2006/main">
+                    <a:graphicData uri="http://schemas.openxmlformats.org/drawingml/2006/picture">
+                      <pic:pic xmlns:pic="http://schemas.openxmlformats.org/drawingml/2006/picture">
+                        <pic:nvPicPr>
+                          <pic:cNvPr id="0" name="Picture 1"/>
+                          <pic:cNvPicPr>
+                            <a:picLocks noChangeAspect="1" noChangeArrowheads="1"/>
+                          </pic:cNvPicPr>
+                        </pic:nvPicPr>
+                        <pic:blipFill>
+                          <a:blip r:embed="rId13">
+                            <a:extLst>
+                              <a:ext uri="{28A0092B-C50C-407E-A947-70E740481C1C}">
+                                <a14:useLocalDpi xmlns:a14="http://schemas.microsoft.com/office/drawing/2010/main" val="0"/>
+                              </a:ext>
+                            </a:extLst>
+                          </a:blip>
+                          <a:srcRect/>
+                          <a:stretch>
+                            <a:fillRect/>
+                          </a:stretch>
+                        </pic:blipFill>
+                        <pic:spPr bwMode="auto">
+                          <a:xfrm>
+                            <a:off x="0" y="0"/>
+                            <a:ext cx="4704908" cy="2345130"/>
+                          </a:xfrm>
+                          <a:prstGeom prst="rect">
+                            <a:avLst/>
+                          </a:prstGeom>
+                          <a:noFill/>
+                          <a:ln>
+                            <a:noFill/>
+                          </a:ln>
+                        </pic:spPr>
+                      </pic:pic>
+                    </a:graphicData>
+                  </a:graphic>
+                </wp:inline>
+              </w:drawing>
+            </w:r>
+          </w:p>
+        </w:tc>
+      </w:tr>
+      <w:tr>
+        <w:tc>
+          <w:tcPr>
+            <w:tcW w:w="9854" w:type="dxa"/>
+          </w:tcPr>
+          <w:p>
+            <w:pPr>
+              <w:spacing w:line="360" w:lineRule="auto"/>
+              <w:jc w:val="center"/>
+              <w:rPr>
+                <w:bCs/>
+                <w:sz w:val="28"/>
+                <w:szCs w:val="28"/>
+              </w:rPr>
+            </w:pPr>
+            <w:r>
+              <w:rPr>
+                <w:sz w:val="28"/>
+                <w:szCs w:val="28"/>
+              </w:rPr>
+              <w:t xml:space="preserve">Рисунок </w:t>
+            </w:r>
+            <w:r>
+              <w:rPr>
+                <w:sz w:val="28"/>
+                <w:szCs w:val="28"/>
+              </w:rPr>
+              <w:t>4</w:t>
+            </w:r>
+            <w:r>
+              <w:rPr>
+                <w:sz w:val="28"/>
+                <w:szCs w:val="28"/>
+              </w:rPr>
+              <w:t xml:space="preserve">. Диаграмма </w:t>
+            </w:r>
+            <w:r>
+              <w:rPr>
+                <w:sz w:val="28"/>
+                <w:szCs w:val="28"/>
+              </w:rPr>
+              <w:t>состояний</w:t>
+            </w:r>
+            <w:r>
+              <w:rPr>
+                <w:sz w:val="28"/>
+                <w:szCs w:val="28"/>
+              </w:rPr>
+              <w:t xml:space="preserve"> разрабатываемой программы</w:t>
+            </w:r>
+          </w:p>
+        </w:tc>
+      </w:tr>
+    </w:tbl>
+    <w:p>
+      <w:pPr>
+        <w:spacing w:line="360" w:lineRule="auto"/>
+        <w:jc w:val="both"/>
+        <w:rPr>
+          <w:bCs/>
+          <w:sz w:val="28"/>
+          <w:szCs w:val="28"/>
+        </w:rPr>
+        <w:sectPr>
+          <w:pgSz w:w="11906" w:h="16838"/>
+          <w:pgMar w:top="1134" w:right="567" w:bottom="1134" w:left="1701" w:header="425" w:footer="709" w:gutter="0"/>
+          <w:cols w:space="708"/>
+          <w:titlePg/>
+          <w:docGrid w:linePitch="360"/>
+        </w:sectPr>
+      </w:pPr>
+    </w:p>
+    <w:p>
+      <w:pPr>
+        <w:pStyle w:val="af0"/>
+        <w:numPr>
+          <w:ilvl w:val="0"/>
+          <w:numId w:val="7"/>
+        </w:numPr>
+        <w:spacing w:line="360" w:lineRule="auto"/>
+        <w:jc w:val="center"/>
+        <w:rPr>
+          <w:b/>
+          <w:sz w:val="28"/>
+          <w:szCs w:val="28"/>
+        </w:rPr>
+      </w:pPr>
+      <w:r>
+        <w:rPr>
+          <w:b/>
+          <w:sz w:val="28"/>
+          <w:szCs w:val="28"/>
+        </w:rPr>
+        <w:lastRenderedPageBreak/>
+        <w:t>ТЕСТИРОВАНИЕ</w:t>
+      </w:r>
+    </w:p>
+    <w:p>
+      <w:pPr>
+        <w:spacing w:line="360" w:lineRule="auto"/>
+        <w:jc w:val="center"/>
+        <w:rPr>
+          <w:b/>
+          <w:sz w:val="28"/>
+          <w:szCs w:val="28"/>
+        </w:rPr>
+      </w:pPr>
+    </w:p>
+    <w:p>
+      <w:pPr>
+        <w:pStyle w:val="af0"/>
+        <w:numPr>
+          <w:ilvl w:val="1"/>
+          <w:numId w:val="7"/>
+        </w:numPr>
+        <w:spacing w:line="360" w:lineRule="auto"/>
+        <w:jc w:val="both"/>
+        <w:rPr>
+          <w:b/>
+          <w:sz w:val="28"/>
+          <w:szCs w:val="28"/>
+          <w:lang w:val="en-US"/>
+        </w:rPr>
+      </w:pPr>
+      <w:r>
+        <w:rPr>
+          <w:b/>
+          <w:sz w:val="28"/>
+          <w:szCs w:val="28"/>
+        </w:rPr>
+        <w:t>План тестирования</w:t>
+      </w:r>
+    </w:p>
+    <w:p>
+      <w:pPr>
+        <w:pStyle w:val="af0"/>
+        <w:numPr>
+          <w:ilvl w:val="2"/>
+          <w:numId w:val="7"/>
+        </w:numPr>
+        <w:spacing w:line="360" w:lineRule="auto"/>
+        <w:jc w:val="both"/>
+        <w:rPr>
+          <w:b/>
+          <w:sz w:val="28"/>
+          <w:szCs w:val="28"/>
+          <w:lang w:val="en-US"/>
+        </w:rPr>
+      </w:pPr>
+      <w:r>
+        <w:rPr>
+          <w:b/>
+          <w:sz w:val="28"/>
+          <w:szCs w:val="28"/>
+        </w:rPr>
+        <w:t>Вступление</w:t>
+      </w:r>
+    </w:p>
+    <w:p>
+      <w:pPr>
+        <w:pStyle w:val="af0"/>
+        <w:spacing w:line="360" w:lineRule="auto"/>
+        <w:ind w:left="709" w:firstLine="371"/>
+        <w:jc w:val="both"/>
+        <w:rPr>
+          <w:sz w:val="28"/>
+          <w:szCs w:val="28"/>
+        </w:rPr>
+      </w:pPr>
+      <w:r>
+        <w:rPr>
+          <w:sz w:val="28"/>
+          <w:szCs w:val="28"/>
+        </w:rPr>
+        <w:t>Д</w:t>
+      </w:r>
+      <w:r>
+        <w:rPr>
+          <w:sz w:val="28"/>
+          <w:szCs w:val="28"/>
+        </w:rPr>
+        <w:t>окумент является тест-планом проекта “Алгоритм Борувки”</w:t>
+      </w:r>
+      <w:r>
+        <w:rPr>
+          <w:sz w:val="28"/>
+          <w:szCs w:val="28"/>
+        </w:rPr>
+        <w:t xml:space="preserve"> – визуализатора алгоритма построения минимального остовного дерева</w:t>
+      </w:r>
+      <w:r>
+        <w:rPr>
+          <w:sz w:val="28"/>
+          <w:szCs w:val="28"/>
+        </w:rPr>
+        <w:t>.</w:t>
+      </w:r>
+      <w:r>
+        <w:rPr>
+          <w:sz w:val="28"/>
+          <w:szCs w:val="28"/>
+        </w:rPr>
+        <w:t xml:space="preserve"> О</w:t>
+      </w:r>
+      <w:r>
+        <w:rPr>
+          <w:sz w:val="28"/>
+          <w:szCs w:val="28"/>
+        </w:rPr>
+        <w:t>писывается, что планируется протестировать, какие тестовые техники и подходы планируется применить.</w:t>
+      </w:r>
+    </w:p>
+    <w:p>
+      <w:pPr>
+        <w:pStyle w:val="af0"/>
+        <w:spacing w:line="360" w:lineRule="auto"/>
+        <w:ind w:left="709" w:firstLine="371"/>
+        <w:jc w:val="both"/>
+        <w:rPr>
+          <w:sz w:val="28"/>
+          <w:szCs w:val="28"/>
+        </w:rPr>
+      </w:pPr>
+    </w:p>
+    <w:p>
+      <w:pPr>
+        <w:pStyle w:val="af0"/>
+        <w:numPr>
+          <w:ilvl w:val="2"/>
+          <w:numId w:val="7"/>
+        </w:numPr>
+        <w:spacing w:line="360" w:lineRule="auto"/>
+        <w:jc w:val="both"/>
+        <w:rPr>
+          <w:b/>
+          <w:bCs/>
+          <w:sz w:val="28"/>
+          <w:szCs w:val="28"/>
+        </w:rPr>
+      </w:pPr>
+      <w:r>
+        <w:rPr>
+          <w:b/>
+          <w:bCs/>
+          <w:sz w:val="28"/>
+          <w:szCs w:val="28"/>
+        </w:rPr>
+        <w:t>Функционал, который будет протестирован</w:t>
+      </w:r>
+    </w:p>
+    <w:p>
+      <w:pPr>
+        <w:pStyle w:val="af0"/>
+        <w:numPr>
+          <w:ilvl w:val="0"/>
+          <w:numId w:val="11"/>
+        </w:numPr>
+        <w:spacing w:line="360" w:lineRule="auto"/>
+        <w:jc w:val="both"/>
+        <w:rPr>
+          <w:sz w:val="28"/>
+          <w:szCs w:val="28"/>
+        </w:rPr>
+      </w:pPr>
+      <w:r>
+        <w:rPr>
+          <w:sz w:val="28"/>
+          <w:szCs w:val="28"/>
+        </w:rPr>
+        <w:t>Запуск программы</w:t>
+      </w:r>
+      <w:r>
+        <w:rPr>
+          <w:sz w:val="28"/>
+          <w:szCs w:val="28"/>
+          <w:lang w:val="en-US"/>
+        </w:rPr>
+        <w:t>;</w:t>
+      </w:r>
+    </w:p>
+    <w:p>
+      <w:pPr>
+        <w:pStyle w:val="af0"/>
+        <w:numPr>
+          <w:ilvl w:val="0"/>
+          <w:numId w:val="11"/>
+        </w:numPr>
+        <w:spacing w:line="360" w:lineRule="auto"/>
+        <w:jc w:val="both"/>
+        <w:rPr>
+          <w:sz w:val="28"/>
+          <w:szCs w:val="28"/>
+        </w:rPr>
+      </w:pPr>
+      <w:r>
+        <w:rPr>
+          <w:sz w:val="28"/>
+          <w:szCs w:val="28"/>
+        </w:rPr>
+        <w:t>Ввод графа через файл</w:t>
+      </w:r>
+      <w:r>
+        <w:rPr>
+          <w:sz w:val="28"/>
+          <w:szCs w:val="28"/>
+          <w:lang w:val="en-US"/>
+        </w:rPr>
+        <w:t>;</w:t>
+      </w:r>
+    </w:p>
+    <w:p>
+      <w:pPr>
+        <w:pStyle w:val="af0"/>
+        <w:numPr>
+          <w:ilvl w:val="0"/>
+          <w:numId w:val="11"/>
+        </w:numPr>
+        <w:spacing w:line="360" w:lineRule="auto"/>
+        <w:jc w:val="both"/>
+        <w:rPr>
+          <w:sz w:val="28"/>
+          <w:szCs w:val="28"/>
+        </w:rPr>
+      </w:pPr>
+      <w:r>
+        <w:rPr>
+          <w:sz w:val="28"/>
+          <w:szCs w:val="28"/>
+        </w:rPr>
+        <w:t xml:space="preserve">Ввод графа посредством </w:t>
+      </w:r>
+      <w:r>
+        <w:rPr>
+          <w:sz w:val="28"/>
+          <w:szCs w:val="28"/>
+          <w:lang w:val="en-US"/>
+        </w:rPr>
+        <w:t>GUI</w:t>
+      </w:r>
+      <w:r>
+        <w:rPr>
+          <w:sz w:val="28"/>
+          <w:szCs w:val="28"/>
+          <w:lang w:val="en-US"/>
+        </w:rPr>
+        <w:t>;</w:t>
+      </w:r>
+    </w:p>
+    <w:p>
+      <w:pPr>
+        <w:pStyle w:val="af0"/>
+        <w:numPr>
+          <w:ilvl w:val="0"/>
+          <w:numId w:val="11"/>
+        </w:numPr>
+        <w:spacing w:line="360" w:lineRule="auto"/>
+        <w:jc w:val="both"/>
+        <w:rPr>
+          <w:sz w:val="28"/>
+          <w:szCs w:val="28"/>
+        </w:rPr>
+      </w:pPr>
+      <w:r>
+        <w:rPr>
+          <w:sz w:val="28"/>
+          <w:szCs w:val="28"/>
+        </w:rPr>
+        <w:t>Случайная генерация графа</w:t>
+      </w:r>
+      <w:r>
+        <w:rPr>
+          <w:sz w:val="28"/>
+          <w:szCs w:val="28"/>
+          <w:lang w:val="en-US"/>
+        </w:rPr>
+        <w:t>;</w:t>
+      </w:r>
+    </w:p>
+    <w:p>
+      <w:pPr>
+        <w:pStyle w:val="af0"/>
+        <w:numPr>
+          <w:ilvl w:val="0"/>
+          <w:numId w:val="11"/>
+        </w:numPr>
+        <w:spacing w:line="360" w:lineRule="auto"/>
+        <w:jc w:val="both"/>
+        <w:rPr>
+          <w:sz w:val="28"/>
+          <w:szCs w:val="28"/>
+        </w:rPr>
+      </w:pPr>
+      <w:r>
+        <w:rPr>
+          <w:sz w:val="28"/>
+          <w:szCs w:val="28"/>
+        </w:rPr>
+        <w:t>Сохранение текущего состояния графа</w:t>
+      </w:r>
+      <w:r>
+        <w:rPr>
+          <w:sz w:val="28"/>
+          <w:szCs w:val="28"/>
+          <w:lang w:val="en-US"/>
+        </w:rPr>
+        <w:t>;</w:t>
+      </w:r>
+    </w:p>
+    <w:p>
+      <w:pPr>
+        <w:pStyle w:val="af0"/>
+        <w:numPr>
+          <w:ilvl w:val="0"/>
+          <w:numId w:val="11"/>
+        </w:numPr>
+        <w:spacing w:line="360" w:lineRule="auto"/>
+        <w:jc w:val="both"/>
+        <w:rPr>
+          <w:sz w:val="28"/>
+          <w:szCs w:val="28"/>
+        </w:rPr>
+      </w:pPr>
+      <w:r>
+        <w:rPr>
+          <w:sz w:val="28"/>
+          <w:szCs w:val="28"/>
+        </w:rPr>
+        <w:t>Корректный результат работы алгоритма</w:t>
+      </w:r>
+      <w:r>
+        <w:rPr>
+          <w:sz w:val="28"/>
+          <w:szCs w:val="28"/>
+          <w:lang w:val="en-US"/>
+        </w:rPr>
+        <w:t>.</w:t>
+      </w:r>
+    </w:p>
+    <w:p>
+      <w:pPr>
+        <w:pStyle w:val="af0"/>
+        <w:spacing w:line="360" w:lineRule="auto"/>
+        <w:ind w:left="1800"/>
+        <w:jc w:val="both"/>
+        <w:rPr>
+          <w:sz w:val="28"/>
+          <w:szCs w:val="28"/>
+        </w:rPr>
+      </w:pPr>
+    </w:p>
+    <w:p>
+      <w:pPr>
+        <w:pStyle w:val="af0"/>
+        <w:numPr>
+          <w:ilvl w:val="2"/>
+          <w:numId w:val="7"/>
+        </w:numPr>
+        <w:spacing w:line="360" w:lineRule="auto"/>
+        <w:jc w:val="both"/>
+        <w:rPr>
+          <w:b/>
+          <w:bCs/>
+          <w:sz w:val="28"/>
+          <w:szCs w:val="28"/>
+          <w:lang w:val="en-US"/>
+        </w:rPr>
+      </w:pPr>
+      <w:r>
+        <w:rPr>
+          <w:b/>
+          <w:bCs/>
+          <w:sz w:val="28"/>
+          <w:szCs w:val="28"/>
+        </w:rPr>
+        <w:t>Тестовые единицы</w:t>
+      </w:r>
+    </w:p>
+    <w:p>
+      <w:pPr>
+        <w:pStyle w:val="af0"/>
+        <w:spacing w:line="360" w:lineRule="auto"/>
+        <w:ind w:firstLine="360"/>
+        <w:jc w:val="both"/>
+        <w:rPr>
+          <w:sz w:val="28"/>
+          <w:szCs w:val="28"/>
+        </w:rPr>
+      </w:pPr>
+      <w:r>
+        <w:rPr>
+          <w:sz w:val="28"/>
+          <w:szCs w:val="28"/>
+        </w:rPr>
+        <w:t>Запуск программы</w:t>
+      </w:r>
+      <w:r>
+        <w:rPr>
+          <w:sz w:val="28"/>
+          <w:szCs w:val="28"/>
+        </w:rPr>
+        <w:t>:</w:t>
+      </w:r>
+    </w:p>
+    <w:p>
+      <w:pPr>
+        <w:pStyle w:val="af0"/>
+        <w:numPr>
+          <w:ilvl w:val="0"/>
+          <w:numId w:val="13"/>
+        </w:numPr>
+        <w:spacing w:line="360" w:lineRule="auto"/>
+        <w:jc w:val="both"/>
+        <w:rPr>
+          <w:sz w:val="28"/>
+          <w:szCs w:val="28"/>
+        </w:rPr>
+      </w:pPr>
+      <w:r>
+        <w:rPr>
+          <w:sz w:val="28"/>
+          <w:szCs w:val="28"/>
+        </w:rPr>
+        <w:t>Запуск программы без сохранений</w:t>
+      </w:r>
+      <w:r>
+        <w:rPr>
+          <w:sz w:val="28"/>
+          <w:szCs w:val="28"/>
+          <w:lang w:val="en-US"/>
+        </w:rPr>
+        <w:t>;</w:t>
+      </w:r>
+    </w:p>
+    <w:p>
+      <w:pPr>
+        <w:pStyle w:val="af0"/>
+        <w:numPr>
+          <w:ilvl w:val="0"/>
+          <w:numId w:val="13"/>
+        </w:numPr>
+        <w:spacing w:line="360" w:lineRule="auto"/>
+        <w:jc w:val="both"/>
+        <w:rPr>
+          <w:sz w:val="28"/>
+          <w:szCs w:val="28"/>
+        </w:rPr>
+      </w:pPr>
+      <w:r>
+        <w:rPr>
+          <w:sz w:val="28"/>
+          <w:szCs w:val="28"/>
+        </w:rPr>
+        <w:t>Запуск программы с сохранениями</w:t>
+      </w:r>
+      <w:r>
+        <w:rPr>
+          <w:sz w:val="28"/>
+          <w:szCs w:val="28"/>
+          <w:lang w:val="en-US"/>
+        </w:rPr>
+        <w:t>.</w:t>
+      </w:r>
+    </w:p>
+    <w:p>
+      <w:pPr>
+        <w:spacing w:line="360" w:lineRule="auto"/>
+        <w:ind w:left="1080"/>
+        <w:jc w:val="both"/>
+        <w:rPr>
+          <w:sz w:val="28"/>
+          <w:szCs w:val="28"/>
+        </w:rPr>
+      </w:pPr>
+      <w:r>
+        <w:rPr>
+          <w:sz w:val="28"/>
+          <w:szCs w:val="28"/>
+        </w:rPr>
+        <w:t>Запуск через файл: проверка на корректное состояние полей структур.</w:t>
+      </w:r>
+    </w:p>
+    <w:p>
+      <w:pPr>
+        <w:spacing w:line="360" w:lineRule="auto"/>
+        <w:ind w:left="1080"/>
+        <w:jc w:val="both"/>
+        <w:rPr>
+          <w:sz w:val="28"/>
+          <w:szCs w:val="28"/>
+          <w:lang w:val="en-US"/>
+        </w:rPr>
+      </w:pPr>
+      <w:r>
+        <w:rPr>
+          <w:sz w:val="28"/>
+          <w:szCs w:val="28"/>
+        </w:rPr>
+        <w:t xml:space="preserve">Ввод графа посредством </w:t>
+      </w:r>
+      <w:r>
+        <w:rPr>
+          <w:sz w:val="28"/>
+          <w:szCs w:val="28"/>
+        </w:rPr>
+        <w:t>GUI</w:t>
+      </w:r>
+      <w:r>
+        <w:rPr>
+          <w:sz w:val="28"/>
+          <w:szCs w:val="28"/>
+          <w:lang w:val="en-US"/>
+        </w:rPr>
+        <w:t>:</w:t>
+      </w:r>
+    </w:p>
+    <w:p>
+      <w:pPr>
+        <w:pStyle w:val="af0"/>
+        <w:numPr>
+          <w:ilvl w:val="0"/>
+          <w:numId w:val="14"/>
+        </w:numPr>
+        <w:spacing w:line="360" w:lineRule="auto"/>
+        <w:jc w:val="both"/>
+        <w:rPr>
+          <w:sz w:val="28"/>
+          <w:szCs w:val="28"/>
+          <w:lang w:val="en-US"/>
+        </w:rPr>
+      </w:pPr>
+      <w:r>
+        <w:rPr>
+          <w:sz w:val="28"/>
+          <w:szCs w:val="28"/>
+        </w:rPr>
+        <w:t>Добавление вершины</w:t>
+      </w:r>
+      <w:r>
+        <w:rPr>
+          <w:sz w:val="28"/>
+          <w:szCs w:val="28"/>
+          <w:lang w:val="en-US"/>
+        </w:rPr>
+        <w:t>;</w:t>
+      </w:r>
+    </w:p>
+    <w:p>
+      <w:pPr>
+        <w:pStyle w:val="af0"/>
+        <w:numPr>
+          <w:ilvl w:val="0"/>
+          <w:numId w:val="14"/>
+        </w:numPr>
+        <w:spacing w:line="360" w:lineRule="auto"/>
+        <w:jc w:val="both"/>
+        <w:rPr>
+          <w:sz w:val="28"/>
+          <w:szCs w:val="28"/>
+          <w:lang w:val="en-US"/>
+        </w:rPr>
+      </w:pPr>
+      <w:r>
+        <w:rPr>
+          <w:sz w:val="28"/>
+          <w:szCs w:val="28"/>
+        </w:rPr>
+        <w:t>Редактирование вершины</w:t>
+      </w:r>
+      <w:r>
+        <w:rPr>
+          <w:sz w:val="28"/>
+          <w:szCs w:val="28"/>
+          <w:lang w:val="en-US"/>
+        </w:rPr>
+        <w:t>;</w:t>
+      </w:r>
+    </w:p>
+    <w:p>
+      <w:pPr>
+        <w:pStyle w:val="af0"/>
+        <w:numPr>
+          <w:ilvl w:val="0"/>
+          <w:numId w:val="14"/>
+        </w:numPr>
+        <w:spacing w:line="360" w:lineRule="auto"/>
+        <w:jc w:val="both"/>
+        <w:rPr>
+          <w:sz w:val="28"/>
+          <w:szCs w:val="28"/>
+          <w:lang w:val="en-US"/>
+        </w:rPr>
+      </w:pPr>
+      <w:r>
+        <w:rPr>
+          <w:sz w:val="28"/>
+          <w:szCs w:val="28"/>
+        </w:rPr>
+        <w:t>Удаление вершины</w:t>
+      </w:r>
+      <w:r>
+        <w:rPr>
+          <w:sz w:val="28"/>
+          <w:szCs w:val="28"/>
+          <w:lang w:val="en-US"/>
+        </w:rPr>
+        <w:t>;</w:t>
+      </w:r>
+    </w:p>
+    <w:p>
+      <w:pPr>
+        <w:pStyle w:val="af0"/>
+        <w:numPr>
+          <w:ilvl w:val="0"/>
+          <w:numId w:val="14"/>
+        </w:numPr>
+        <w:spacing w:line="360" w:lineRule="auto"/>
+        <w:jc w:val="both"/>
+        <w:rPr>
+          <w:sz w:val="28"/>
+          <w:szCs w:val="28"/>
+          <w:lang w:val="en-US"/>
+        </w:rPr>
+      </w:pPr>
+      <w:r>
+        <w:rPr>
+          <w:sz w:val="28"/>
+          <w:szCs w:val="28"/>
+        </w:rPr>
+        <w:t>Добавление ребра</w:t>
+      </w:r>
+      <w:r>
+        <w:rPr>
+          <w:sz w:val="28"/>
+          <w:szCs w:val="28"/>
+          <w:lang w:val="en-US"/>
+        </w:rPr>
+        <w:t>;</w:t>
+      </w:r>
+    </w:p>
+    <w:p>
+      <w:pPr>
+        <w:pStyle w:val="af0"/>
+        <w:numPr>
+          <w:ilvl w:val="0"/>
+          <w:numId w:val="14"/>
+        </w:numPr>
+        <w:spacing w:line="360" w:lineRule="auto"/>
+        <w:jc w:val="both"/>
+        <w:rPr>
+          <w:sz w:val="28"/>
+          <w:szCs w:val="28"/>
+          <w:lang w:val="en-US"/>
+        </w:rPr>
+      </w:pPr>
+      <w:r>
+        <w:rPr>
+          <w:sz w:val="28"/>
+          <w:szCs w:val="28"/>
+        </w:rPr>
+        <w:t>Редактирование ребра</w:t>
+      </w:r>
+      <w:r>
+        <w:rPr>
+          <w:sz w:val="28"/>
+          <w:szCs w:val="28"/>
+          <w:lang w:val="en-US"/>
+        </w:rPr>
+        <w:t>;</w:t>
+      </w:r>
+    </w:p>
+    <w:p>
+      <w:pPr>
+        <w:pStyle w:val="af0"/>
+        <w:numPr>
+          <w:ilvl w:val="0"/>
+          <w:numId w:val="14"/>
+        </w:numPr>
+        <w:spacing w:line="360" w:lineRule="auto"/>
+        <w:jc w:val="both"/>
+        <w:rPr>
+          <w:b/>
+          <w:bCs/>
+          <w:sz w:val="28"/>
+          <w:szCs w:val="28"/>
+        </w:rPr>
+      </w:pPr>
+      <w:r>
+        <w:rPr>
+          <w:sz w:val="28"/>
+          <w:szCs w:val="28"/>
+        </w:rPr>
+        <w:t>Удаление ребра.</w:t>
+      </w:r>
+    </w:p>
+    <w:p>
+      <w:pPr>
+        <w:spacing w:line="360" w:lineRule="auto"/>
+        <w:ind w:left="709" w:firstLine="371"/>
+        <w:jc w:val="both"/>
+        <w:rPr>
+          <w:sz w:val="28"/>
+          <w:szCs w:val="28"/>
+        </w:rPr>
+      </w:pPr>
+      <w:r>
+        <w:rPr>
+          <w:sz w:val="28"/>
+          <w:szCs w:val="28"/>
+        </w:rPr>
+        <w:lastRenderedPageBreak/>
+        <w:t xml:space="preserve">Для каждого пункта также необходима проверка полей классов </w:t>
+      </w:r>
+      <w:r>
+        <w:rPr>
+          <w:i/>
+          <w:iCs/>
+          <w:sz w:val="28"/>
+          <w:szCs w:val="28"/>
+        </w:rPr>
+        <w:t>NodeModel</w:t>
+      </w:r>
+      <w:r>
+        <w:rPr>
+          <w:sz w:val="28"/>
+          <w:szCs w:val="28"/>
+        </w:rPr>
+        <w:t xml:space="preserve">, </w:t>
+      </w:r>
+      <w:r>
+        <w:rPr>
+          <w:i/>
+          <w:iCs/>
+          <w:sz w:val="28"/>
+          <w:szCs w:val="28"/>
+        </w:rPr>
+        <w:t>EdgeModel</w:t>
+      </w:r>
+      <w:r>
+        <w:rPr>
+          <w:sz w:val="28"/>
+          <w:szCs w:val="28"/>
+        </w:rPr>
+        <w:t xml:space="preserve">, </w:t>
+      </w:r>
+      <w:r>
+        <w:rPr>
+          <w:i/>
+          <w:iCs/>
+          <w:sz w:val="28"/>
+          <w:szCs w:val="28"/>
+        </w:rPr>
+        <w:t>TreeModel</w:t>
+      </w:r>
+      <w:r>
+        <w:rPr>
+          <w:sz w:val="28"/>
+          <w:szCs w:val="28"/>
+        </w:rPr>
+        <w:t xml:space="preserve">, </w:t>
+      </w:r>
+      <w:r>
+        <w:rPr>
+          <w:sz w:val="28"/>
+          <w:szCs w:val="28"/>
+        </w:rPr>
+        <w:t>а также проверка на корректное добавление и удаление виджетов с поля</w:t>
+      </w:r>
+      <w:r>
+        <w:rPr>
+          <w:sz w:val="28"/>
+          <w:szCs w:val="28"/>
+        </w:rPr>
+        <w:t>.</w:t>
+      </w:r>
+    </w:p>
+    <w:p>
+      <w:pPr>
+        <w:spacing w:line="360" w:lineRule="auto"/>
+        <w:ind w:left="709" w:firstLine="371"/>
+        <w:jc w:val="both"/>
+        <w:rPr>
+          <w:sz w:val="28"/>
+          <w:szCs w:val="28"/>
+        </w:rPr>
+      </w:pPr>
+      <w:r>
+        <w:rPr>
+          <w:sz w:val="28"/>
+          <w:szCs w:val="28"/>
+        </w:rPr>
+        <w:t xml:space="preserve">Случайная генерация графа: проверка на корректное состояние полей классов </w:t>
+      </w:r>
+      <w:r>
+        <w:rPr>
+          <w:i/>
+          <w:iCs/>
+          <w:sz w:val="28"/>
+          <w:szCs w:val="28"/>
+        </w:rPr>
+        <w:t>NodeModel</w:t>
+      </w:r>
+      <w:r>
+        <w:rPr>
+          <w:i/>
+          <w:iCs/>
+          <w:sz w:val="28"/>
+          <w:szCs w:val="28"/>
+        </w:rPr>
+        <w:t xml:space="preserve">, </w:t>
+      </w:r>
+      <w:r>
+        <w:rPr>
+          <w:i/>
+          <w:iCs/>
+          <w:sz w:val="28"/>
+          <w:szCs w:val="28"/>
+        </w:rPr>
+        <w:t>EdgeModel</w:t>
+      </w:r>
+      <w:r>
+        <w:rPr>
+          <w:i/>
+          <w:iCs/>
+          <w:sz w:val="28"/>
+          <w:szCs w:val="28"/>
+        </w:rPr>
+        <w:t xml:space="preserve">, </w:t>
+      </w:r>
+      <w:r>
+        <w:rPr>
+          <w:i/>
+          <w:iCs/>
+          <w:sz w:val="28"/>
+          <w:szCs w:val="28"/>
+        </w:rPr>
+        <w:t>TreeModel</w:t>
+      </w:r>
+      <w:r>
+        <w:rPr>
+          <w:i/>
+          <w:iCs/>
+          <w:sz w:val="28"/>
+          <w:szCs w:val="28"/>
+        </w:rPr>
+        <w:t>,</w:t>
+      </w:r>
+      <w:r>
+        <w:rPr>
+          <w:sz w:val="28"/>
+          <w:szCs w:val="28"/>
+        </w:rPr>
+        <w:t xml:space="preserve"> а также на корректное добавление виджетов на поле</w:t>
+      </w:r>
+    </w:p>
+    <w:p>
+      <w:pPr>
+        <w:pStyle w:val="af0"/>
+        <w:spacing w:line="360" w:lineRule="auto"/>
+        <w:ind w:left="1800"/>
+        <w:jc w:val="both"/>
+        <w:rPr>
+          <w:b/>
+          <w:bCs/>
+          <w:sz w:val="28"/>
+          <w:szCs w:val="28"/>
+        </w:rPr>
+      </w:pPr>
+    </w:p>
+    <w:p>
+      <w:pPr>
+        <w:pStyle w:val="af0"/>
+        <w:numPr>
+          <w:ilvl w:val="2"/>
+          <w:numId w:val="7"/>
+        </w:numPr>
+        <w:spacing w:line="360" w:lineRule="auto"/>
+        <w:jc w:val="both"/>
+        <w:rPr>
+          <w:b/>
+          <w:bCs/>
+          <w:sz w:val="28"/>
+          <w:szCs w:val="28"/>
+          <w:lang w:val="en-US"/>
+        </w:rPr>
+      </w:pPr>
+      <w:r>
+        <w:rPr>
+          <w:b/>
+          <w:bCs/>
+          <w:sz w:val="28"/>
+          <w:szCs w:val="28"/>
+        </w:rPr>
+        <w:t>Подход к тестированию</w:t>
+      </w:r>
+    </w:p>
+    <w:p>
+      <w:pPr>
+        <w:pStyle w:val="af0"/>
+        <w:spacing w:line="360" w:lineRule="auto"/>
+        <w:ind w:left="709" w:firstLine="371"/>
+        <w:jc w:val="both"/>
+        <w:rPr>
+          <w:sz w:val="28"/>
+          <w:szCs w:val="28"/>
+        </w:rPr>
+      </w:pPr>
+      <w:r>
+        <w:rPr>
+          <w:sz w:val="28"/>
+          <w:szCs w:val="28"/>
+        </w:rPr>
+        <w:t xml:space="preserve">Тестирование будет вестись посредством фреймворка </w:t>
+      </w:r>
+      <w:r>
+        <w:rPr>
+          <w:sz w:val="28"/>
+          <w:szCs w:val="28"/>
+          <w:lang w:val="en-US"/>
+        </w:rPr>
+        <w:t>JUnit</w:t>
+      </w:r>
+      <w:r>
+        <w:rPr>
+          <w:sz w:val="28"/>
+          <w:szCs w:val="28"/>
+        </w:rPr>
+        <w:t>, с помощью которого удобно проверять работоспособность небольших кусков проекта.</w:t>
+      </w:r>
     </w:p>
     <w:sectPr>
       <w:pgSz w:w="11906" w:h="16838"/>
@@ -7072,6 +9042,205 @@
     </w:lvl>
   </w:abstractNum>
   <w:abstractNum w:abstractNumId="1" w15:restartNumberingAfterBreak="0">
+    <w:nsid w:val="04C94014"/>
+    <w:multiLevelType w:val="hybridMultilevel"/>
+    <w:tmpl w:val="1074B1CC"/>
+    <w:lvl w:ilvl="0" w:tplc="0419000F">
+      <w:start w:val="1"/>
+      <w:numFmt w:val="decimal"/>
+      <w:lvlText w:val="%1."/>
+      <w:lvlJc w:val="left"/>
+      <w:pPr>
+        <w:ind w:left="720" w:hanging="360"/>
+      </w:pPr>
+    </w:lvl>
+    <w:lvl w:ilvl="1" w:tplc="04190019" w:tentative="1">
+      <w:start w:val="1"/>
+      <w:numFmt w:val="lowerLetter"/>
+      <w:lvlText w:val="%2."/>
+      <w:lvlJc w:val="left"/>
+      <w:pPr>
+        <w:ind w:left="1440" w:hanging="360"/>
+      </w:pPr>
+    </w:lvl>
+    <w:lvl w:ilvl="2" w:tplc="0419001B" w:tentative="1">
+      <w:start w:val="1"/>
+      <w:numFmt w:val="lowerRoman"/>
+      <w:lvlText w:val="%3."/>
+      <w:lvlJc w:val="right"/>
+      <w:pPr>
+        <w:ind w:left="2160" w:hanging="180"/>
+      </w:pPr>
+    </w:lvl>
+    <w:lvl w:ilvl="3" w:tplc="0419000F" w:tentative="1">
+      <w:start w:val="1"/>
+      <w:numFmt w:val="decimal"/>
+      <w:lvlText w:val="%4."/>
+      <w:lvlJc w:val="left"/>
+      <w:pPr>
+        <w:ind w:left="2880" w:hanging="360"/>
+      </w:pPr>
+    </w:lvl>
+    <w:lvl w:ilvl="4" w:tplc="04190019" w:tentative="1">
+      <w:start w:val="1"/>
+      <w:numFmt w:val="lowerLetter"/>
+      <w:lvlText w:val="%5."/>
+      <w:lvlJc w:val="left"/>
+      <w:pPr>
+        <w:ind w:left="3600" w:hanging="360"/>
+      </w:pPr>
+    </w:lvl>
+    <w:lvl w:ilvl="5" w:tplc="0419001B" w:tentative="1">
+      <w:start w:val="1"/>
+      <w:numFmt w:val="lowerRoman"/>
+      <w:lvlText w:val="%6."/>
+      <w:lvlJc w:val="right"/>
+      <w:pPr>
+        <w:ind w:left="4320" w:hanging="180"/>
+      </w:pPr>
+    </w:lvl>
+    <w:lvl w:ilvl="6" w:tplc="0419000F" w:tentative="1">
+      <w:start w:val="1"/>
+      <w:numFmt w:val="decimal"/>
+      <w:lvlText w:val="%7."/>
+      <w:lvlJc w:val="left"/>
+      <w:pPr>
+        <w:ind w:left="5040" w:hanging="360"/>
+      </w:pPr>
+    </w:lvl>
+    <w:lvl w:ilvl="7" w:tplc="04190019" w:tentative="1">
+      <w:start w:val="1"/>
+      <w:numFmt w:val="lowerLetter"/>
+      <w:lvlText w:val="%8."/>
+      <w:lvlJc w:val="left"/>
+      <w:pPr>
+        <w:ind w:left="5760" w:hanging="360"/>
+      </w:pPr>
+    </w:lvl>
+    <w:lvl w:ilvl="8" w:tplc="0419001B" w:tentative="1">
+      <w:start w:val="1"/>
+      <w:numFmt w:val="lowerRoman"/>
+      <w:lvlText w:val="%9."/>
+      <w:lvlJc w:val="right"/>
+      <w:pPr>
+        <w:ind w:left="6480" w:hanging="180"/>
+      </w:pPr>
+    </w:lvl>
+  </w:abstractNum>
+  <w:abstractNum w:abstractNumId="2" w15:restartNumberingAfterBreak="0">
+    <w:nsid w:val="07D064B4"/>
+    <w:multiLevelType w:val="hybridMultilevel"/>
+    <w:tmpl w:val="2EA24B1A"/>
+    <w:lvl w:ilvl="0" w:tplc="04190001">
+      <w:start w:val="1"/>
+      <w:numFmt w:val="bullet"/>
+      <w:lvlText w:val=""/>
+      <w:lvlJc w:val="left"/>
+      <w:pPr>
+        <w:ind w:left="1800" w:hanging="360"/>
+      </w:pPr>
+      <w:rPr>
+        <w:rFonts w:ascii="Symbol" w:hAnsi="Symbol" w:hint="default"/>
+      </w:rPr>
+    </w:lvl>
+    <w:lvl w:ilvl="1" w:tplc="04190003" w:tentative="1">
+      <w:start w:val="1"/>
+      <w:numFmt w:val="bullet"/>
+      <w:lvlText w:val="o"/>
+      <w:lvlJc w:val="left"/>
+      <w:pPr>
+        <w:ind w:left="2520" w:hanging="360"/>
+      </w:pPr>
+      <w:rPr>
+        <w:rFonts w:ascii="Courier New" w:hAnsi="Courier New" w:cs="Courier New" w:hint="default"/>
+      </w:rPr>
+    </w:lvl>
+    <w:lvl w:ilvl="2" w:tplc="04190005" w:tentative="1">
+      <w:start w:val="1"/>
+      <w:numFmt w:val="bullet"/>
+      <w:lvlText w:val=""/>
+      <w:lvlJc w:val="left"/>
+      <w:pPr>
+        <w:ind w:left="3240" w:hanging="360"/>
+      </w:pPr>
+      <w:rPr>
+        <w:rFonts w:ascii="Wingdings" w:hAnsi="Wingdings" w:hint="default"/>
+      </w:rPr>
+    </w:lvl>
+    <w:lvl w:ilvl="3" w:tplc="04190001" w:tentative="1">
+      <w:start w:val="1"/>
+      <w:numFmt w:val="bullet"/>
+      <w:lvlText w:val=""/>
+      <w:lvlJc w:val="left"/>
+      <w:pPr>
+        <w:ind w:left="3960" w:hanging="360"/>
+      </w:pPr>
+      <w:rPr>
+        <w:rFonts w:ascii="Symbol" w:hAnsi="Symbol" w:hint="default"/>
+      </w:rPr>
+    </w:lvl>
+    <w:lvl w:ilvl="4" w:tplc="04190003" w:tentative="1">
+      <w:start w:val="1"/>
+      <w:numFmt w:val="bullet"/>
+      <w:lvlText w:val="o"/>
+      <w:lvlJc w:val="left"/>
+      <w:pPr>
+        <w:ind w:left="4680" w:hanging="360"/>
+      </w:pPr>
+      <w:rPr>
+        <w:rFonts w:ascii="Courier New" w:hAnsi="Courier New" w:cs="Courier New" w:hint="default"/>
+      </w:rPr>
+    </w:lvl>
+    <w:lvl w:ilvl="5" w:tplc="04190005" w:tentative="1">
+      <w:start w:val="1"/>
+      <w:numFmt w:val="bullet"/>
+      <w:lvlText w:val=""/>
+      <w:lvlJc w:val="left"/>
+      <w:pPr>
+        <w:ind w:left="5400" w:hanging="360"/>
+      </w:pPr>
+      <w:rPr>
+        <w:rFonts w:ascii="Wingdings" w:hAnsi="Wingdings" w:hint="default"/>
+      </w:rPr>
+    </w:lvl>
+    <w:lvl w:ilvl="6" w:tplc="04190001" w:tentative="1">
+      <w:start w:val="1"/>
+      <w:numFmt w:val="bullet"/>
+      <w:lvlText w:val=""/>
+      <w:lvlJc w:val="left"/>
+      <w:pPr>
+        <w:ind w:left="6120" w:hanging="360"/>
+      </w:pPr>
+      <w:rPr>
+        <w:rFonts w:ascii="Symbol" w:hAnsi="Symbol" w:hint="default"/>
+      </w:rPr>
+    </w:lvl>
+    <w:lvl w:ilvl="7" w:tplc="04190003" w:tentative="1">
+      <w:start w:val="1"/>
+      <w:numFmt w:val="bullet"/>
+      <w:lvlText w:val="o"/>
+      <w:lvlJc w:val="left"/>
+      <w:pPr>
+        <w:ind w:left="6840" w:hanging="360"/>
+      </w:pPr>
+      <w:rPr>
+        <w:rFonts w:ascii="Courier New" w:hAnsi="Courier New" w:cs="Courier New" w:hint="default"/>
+      </w:rPr>
+    </w:lvl>
+    <w:lvl w:ilvl="8" w:tplc="04190005" w:tentative="1">
+      <w:start w:val="1"/>
+      <w:numFmt w:val="bullet"/>
+      <w:lvlText w:val=""/>
+      <w:lvlJc w:val="left"/>
+      <w:pPr>
+        <w:ind w:left="7560" w:hanging="360"/>
+      </w:pPr>
+      <w:rPr>
+        <w:rFonts w:ascii="Wingdings" w:hAnsi="Wingdings" w:hint="default"/>
+      </w:rPr>
+    </w:lvl>
+  </w:abstractNum>
+  <w:abstractNum w:abstractNumId="3" w15:restartNumberingAfterBreak="0">
     <w:nsid w:val="08834BF1"/>
     <w:multiLevelType w:val="hybridMultilevel"/>
     <w:tmpl w:val="BF6ADEB2"/>
@@ -7187,7 +9356,7 @@
       </w:pPr>
     </w:lvl>
   </w:abstractNum>
-  <w:abstractNum w:abstractNumId="2" w15:restartNumberingAfterBreak="0">
+  <w:abstractNum w:abstractNumId="4" w15:restartNumberingAfterBreak="0">
     <w:nsid w:val="11AF0F48"/>
     <w:multiLevelType w:val="hybridMultilevel"/>
     <w:tmpl w:val="EF8C7FB2"/>
@@ -7300,7 +9469,238 @@
       </w:rPr>
     </w:lvl>
   </w:abstractNum>
-  <w:abstractNum w:abstractNumId="3" w15:restartNumberingAfterBreak="0">
+  <w:abstractNum w:abstractNumId="5" w15:restartNumberingAfterBreak="0">
+    <w:nsid w:val="1F217D70"/>
+    <w:multiLevelType w:val="hybridMultilevel"/>
+    <w:tmpl w:val="E7E6E200"/>
+    <w:lvl w:ilvl="0" w:tplc="04190001">
+      <w:start w:val="1"/>
+      <w:numFmt w:val="bullet"/>
+      <w:lvlText w:val=""/>
+      <w:lvlJc w:val="left"/>
+      <w:pPr>
+        <w:ind w:left="1800" w:hanging="360"/>
+      </w:pPr>
+      <w:rPr>
+        <w:rFonts w:ascii="Symbol" w:hAnsi="Symbol" w:hint="default"/>
+      </w:rPr>
+    </w:lvl>
+    <w:lvl w:ilvl="1" w:tplc="04190003" w:tentative="1">
+      <w:start w:val="1"/>
+      <w:numFmt w:val="bullet"/>
+      <w:lvlText w:val="o"/>
+      <w:lvlJc w:val="left"/>
+      <w:pPr>
+        <w:ind w:left="2520" w:hanging="360"/>
+      </w:pPr>
+      <w:rPr>
+        <w:rFonts w:ascii="Courier New" w:hAnsi="Courier New" w:cs="Courier New" w:hint="default"/>
+      </w:rPr>
+    </w:lvl>
+    <w:lvl w:ilvl="2" w:tplc="04190005" w:tentative="1">
+      <w:start w:val="1"/>
+      <w:numFmt w:val="bullet"/>
+      <w:lvlText w:val=""/>
+      <w:lvlJc w:val="left"/>
+      <w:pPr>
+        <w:ind w:left="3240" w:hanging="360"/>
+      </w:pPr>
+      <w:rPr>
+        <w:rFonts w:ascii="Wingdings" w:hAnsi="Wingdings" w:hint="default"/>
+      </w:rPr>
+    </w:lvl>
+    <w:lvl w:ilvl="3" w:tplc="04190001" w:tentative="1">
+      <w:start w:val="1"/>
+      <w:numFmt w:val="bullet"/>
+      <w:lvlText w:val=""/>
+      <w:lvlJc w:val="left"/>
+      <w:pPr>
+        <w:ind w:left="3960" w:hanging="360"/>
+      </w:pPr>
+      <w:rPr>
+        <w:rFonts w:ascii="Symbol" w:hAnsi="Symbol" w:hint="default"/>
+      </w:rPr>
+    </w:lvl>
+    <w:lvl w:ilvl="4" w:tplc="04190003" w:tentative="1">
+      <w:start w:val="1"/>
+      <w:numFmt w:val="bullet"/>
+      <w:lvlText w:val="o"/>
+      <w:lvlJc w:val="left"/>
+      <w:pPr>
+        <w:ind w:left="4680" w:hanging="360"/>
+      </w:pPr>
+      <w:rPr>
+        <w:rFonts w:ascii="Courier New" w:hAnsi="Courier New" w:cs="Courier New" w:hint="default"/>
+      </w:rPr>
+    </w:lvl>
+    <w:lvl w:ilvl="5" w:tplc="04190005" w:tentative="1">
+      <w:start w:val="1"/>
+      <w:numFmt w:val="bullet"/>
+      <w:lvlText w:val=""/>
+      <w:lvlJc w:val="left"/>
+      <w:pPr>
+        <w:ind w:left="5400" w:hanging="360"/>
+      </w:pPr>
+      <w:rPr>
+        <w:rFonts w:ascii="Wingdings" w:hAnsi="Wingdings" w:hint="default"/>
+      </w:rPr>
+    </w:lvl>
+    <w:lvl w:ilvl="6" w:tplc="04190001" w:tentative="1">
+      <w:start w:val="1"/>
+      <w:numFmt w:val="bullet"/>
+      <w:lvlText w:val=""/>
+      <w:lvlJc w:val="left"/>
+      <w:pPr>
+        <w:ind w:left="6120" w:hanging="360"/>
+      </w:pPr>
+      <w:rPr>
+        <w:rFonts w:ascii="Symbol" w:hAnsi="Symbol" w:hint="default"/>
+      </w:rPr>
+    </w:lvl>
+    <w:lvl w:ilvl="7" w:tplc="04190003" w:tentative="1">
+      <w:start w:val="1"/>
+      <w:numFmt w:val="bullet"/>
+      <w:lvlText w:val="o"/>
+      <w:lvlJc w:val="left"/>
+      <w:pPr>
+        <w:ind w:left="6840" w:hanging="360"/>
+      </w:pPr>
+      <w:rPr>
+        <w:rFonts w:ascii="Courier New" w:hAnsi="Courier New" w:cs="Courier New" w:hint="default"/>
+      </w:rPr>
+    </w:lvl>
+    <w:lvl w:ilvl="8" w:tplc="04190005" w:tentative="1">
+      <w:start w:val="1"/>
+      <w:numFmt w:val="bullet"/>
+      <w:lvlText w:val=""/>
+      <w:lvlJc w:val="left"/>
+      <w:pPr>
+        <w:ind w:left="7560" w:hanging="360"/>
+      </w:pPr>
+      <w:rPr>
+        <w:rFonts w:ascii="Wingdings" w:hAnsi="Wingdings" w:hint="default"/>
+      </w:rPr>
+    </w:lvl>
+  </w:abstractNum>
+  <w:abstractNum w:abstractNumId="6" w15:restartNumberingAfterBreak="0">
+    <w:nsid w:val="1F2F05BD"/>
+    <w:multiLevelType w:val="multilevel"/>
+    <w:tmpl w:val="5A1443BC"/>
+    <w:lvl w:ilvl="0">
+      <w:start w:val="1"/>
+      <w:numFmt w:val="decimal"/>
+      <w:lvlText w:val="%1."/>
+      <w:lvlJc w:val="left"/>
+      <w:pPr>
+        <w:ind w:left="720" w:hanging="360"/>
+      </w:pPr>
+    </w:lvl>
+    <w:lvl w:ilvl="1">
+      <w:start w:val="1"/>
+      <w:numFmt w:val="decimal"/>
+      <w:isLgl/>
+      <w:lvlText w:val="%1.%2."/>
+      <w:lvlJc w:val="left"/>
+      <w:pPr>
+        <w:ind w:left="1440" w:hanging="720"/>
+      </w:pPr>
+      <w:rPr>
+        <w:rFonts w:hint="default"/>
+      </w:rPr>
+    </w:lvl>
+    <w:lvl w:ilvl="2">
+      <w:start w:val="1"/>
+      <w:numFmt w:val="decimal"/>
+      <w:isLgl/>
+      <w:lvlText w:val="%1.%2.%3."/>
+      <w:lvlJc w:val="left"/>
+      <w:pPr>
+        <w:ind w:left="1800" w:hanging="720"/>
+      </w:pPr>
+      <w:rPr>
+        <w:rFonts w:hint="default"/>
+      </w:rPr>
+    </w:lvl>
+    <w:lvl w:ilvl="3">
+      <w:start w:val="1"/>
+      <w:numFmt w:val="decimal"/>
+      <w:isLgl/>
+      <w:lvlText w:val="%1.%2.%3.%4."/>
+      <w:lvlJc w:val="left"/>
+      <w:pPr>
+        <w:ind w:left="2520" w:hanging="1080"/>
+      </w:pPr>
+      <w:rPr>
+        <w:rFonts w:hint="default"/>
+      </w:rPr>
+    </w:lvl>
+    <w:lvl w:ilvl="4">
+      <w:start w:val="1"/>
+      <w:numFmt w:val="decimal"/>
+      <w:isLgl/>
+      <w:lvlText w:val="%1.%2.%3.%4.%5."/>
+      <w:lvlJc w:val="left"/>
+      <w:pPr>
+        <w:ind w:left="2880" w:hanging="1080"/>
+      </w:pPr>
+      <w:rPr>
+        <w:rFonts w:hint="default"/>
+      </w:rPr>
+    </w:lvl>
+    <w:lvl w:ilvl="5">
+      <w:start w:val="1"/>
+      <w:numFmt w:val="decimal"/>
+      <w:isLgl/>
+      <w:lvlText w:val="%1.%2.%3.%4.%5.%6."/>
+      <w:lvlJc w:val="left"/>
+      <w:pPr>
+        <w:ind w:left="3600" w:hanging="1440"/>
+      </w:pPr>
+      <w:rPr>
+        <w:rFonts w:hint="default"/>
+      </w:rPr>
+    </w:lvl>
+    <w:lvl w:ilvl="6">
+      <w:start w:val="1"/>
+      <w:numFmt w:val="decimal"/>
+      <w:isLgl/>
+      <w:lvlText w:val="%1.%2.%3.%4.%5.%6.%7."/>
+      <w:lvlJc w:val="left"/>
+      <w:pPr>
+        <w:ind w:left="4320" w:hanging="1800"/>
+      </w:pPr>
+      <w:rPr>
+        <w:rFonts w:hint="default"/>
+      </w:rPr>
+    </w:lvl>
+    <w:lvl w:ilvl="7">
+      <w:start w:val="1"/>
+      <w:numFmt w:val="decimal"/>
+      <w:isLgl/>
+      <w:lvlText w:val="%1.%2.%3.%4.%5.%6.%7.%8."/>
+      <w:lvlJc w:val="left"/>
+      <w:pPr>
+        <w:ind w:left="4680" w:hanging="1800"/>
+      </w:pPr>
+      <w:rPr>
+        <w:rFonts w:hint="default"/>
+      </w:rPr>
+    </w:lvl>
+    <w:lvl w:ilvl="8">
+      <w:start w:val="1"/>
+      <w:numFmt w:val="decimal"/>
+      <w:isLgl/>
+      <w:lvlText w:val="%1.%2.%3.%4.%5.%6.%7.%8.%9."/>
+      <w:lvlJc w:val="left"/>
+      <w:pPr>
+        <w:ind w:left="5400" w:hanging="2160"/>
+      </w:pPr>
+      <w:rPr>
+        <w:rFonts w:hint="default"/>
+      </w:rPr>
+    </w:lvl>
+  </w:abstractNum>
+  <w:abstractNum w:abstractNumId="7" w15:restartNumberingAfterBreak="0">
     <w:nsid w:val="2C340BB3"/>
     <w:multiLevelType w:val="hybridMultilevel"/>
     <w:tmpl w:val="EE4A246A"/>
@@ -7386,7 +9786,120 @@
       </w:pPr>
     </w:lvl>
   </w:abstractNum>
-  <w:abstractNum w:abstractNumId="4" w15:restartNumberingAfterBreak="0">
+  <w:abstractNum w:abstractNumId="8" w15:restartNumberingAfterBreak="0">
+    <w:nsid w:val="2D5F4702"/>
+    <w:multiLevelType w:val="hybridMultilevel"/>
+    <w:tmpl w:val="CDEE9886"/>
+    <w:lvl w:ilvl="0" w:tplc="04190001">
+      <w:start w:val="1"/>
+      <w:numFmt w:val="bullet"/>
+      <w:lvlText w:val=""/>
+      <w:lvlJc w:val="left"/>
+      <w:pPr>
+        <w:ind w:left="1800" w:hanging="360"/>
+      </w:pPr>
+      <w:rPr>
+        <w:rFonts w:ascii="Symbol" w:hAnsi="Symbol" w:hint="default"/>
+      </w:rPr>
+    </w:lvl>
+    <w:lvl w:ilvl="1" w:tplc="04190003" w:tentative="1">
+      <w:start w:val="1"/>
+      <w:numFmt w:val="bullet"/>
+      <w:lvlText w:val="o"/>
+      <w:lvlJc w:val="left"/>
+      <w:pPr>
+        <w:ind w:left="2520" w:hanging="360"/>
+      </w:pPr>
+      <w:rPr>
+        <w:rFonts w:ascii="Courier New" w:hAnsi="Courier New" w:cs="Courier New" w:hint="default"/>
+      </w:rPr>
+    </w:lvl>
+    <w:lvl w:ilvl="2" w:tplc="04190005" w:tentative="1">
+      <w:start w:val="1"/>
+      <w:numFmt w:val="bullet"/>
+      <w:lvlText w:val=""/>
+      <w:lvlJc w:val="left"/>
+      <w:pPr>
+        <w:ind w:left="3240" w:hanging="360"/>
+      </w:pPr>
+      <w:rPr>
+        <w:rFonts w:ascii="Wingdings" w:hAnsi="Wingdings" w:hint="default"/>
+      </w:rPr>
+    </w:lvl>
+    <w:lvl w:ilvl="3" w:tplc="04190001" w:tentative="1">
+      <w:start w:val="1"/>
+      <w:numFmt w:val="bullet"/>
+      <w:lvlText w:val=""/>
+      <w:lvlJc w:val="left"/>
+      <w:pPr>
+        <w:ind w:left="3960" w:hanging="360"/>
+      </w:pPr>
+      <w:rPr>
+        <w:rFonts w:ascii="Symbol" w:hAnsi="Symbol" w:hint="default"/>
+      </w:rPr>
+    </w:lvl>
+    <w:lvl w:ilvl="4" w:tplc="04190003" w:tentative="1">
+      <w:start w:val="1"/>
+      <w:numFmt w:val="bullet"/>
+      <w:lvlText w:val="o"/>
+      <w:lvlJc w:val="left"/>
+      <w:pPr>
+        <w:ind w:left="4680" w:hanging="360"/>
+      </w:pPr>
+      <w:rPr>
+        <w:rFonts w:ascii="Courier New" w:hAnsi="Courier New" w:cs="Courier New" w:hint="default"/>
+      </w:rPr>
+    </w:lvl>
+    <w:lvl w:ilvl="5" w:tplc="04190005" w:tentative="1">
+      <w:start w:val="1"/>
+      <w:numFmt w:val="bullet"/>
+      <w:lvlText w:val=""/>
+      <w:lvlJc w:val="left"/>
+      <w:pPr>
+        <w:ind w:left="5400" w:hanging="360"/>
+      </w:pPr>
+      <w:rPr>
+        <w:rFonts w:ascii="Wingdings" w:hAnsi="Wingdings" w:hint="default"/>
+      </w:rPr>
+    </w:lvl>
+    <w:lvl w:ilvl="6" w:tplc="04190001" w:tentative="1">
+      <w:start w:val="1"/>
+      <w:numFmt w:val="bullet"/>
+      <w:lvlText w:val=""/>
+      <w:lvlJc w:val="left"/>
+      <w:pPr>
+        <w:ind w:left="6120" w:hanging="360"/>
+      </w:pPr>
+      <w:rPr>
+        <w:rFonts w:ascii="Symbol" w:hAnsi="Symbol" w:hint="default"/>
+      </w:rPr>
+    </w:lvl>
+    <w:lvl w:ilvl="7" w:tplc="04190003" w:tentative="1">
+      <w:start w:val="1"/>
+      <w:numFmt w:val="bullet"/>
+      <w:lvlText w:val="o"/>
+      <w:lvlJc w:val="left"/>
+      <w:pPr>
+        <w:ind w:left="6840" w:hanging="360"/>
+      </w:pPr>
+      <w:rPr>
+        <w:rFonts w:ascii="Courier New" w:hAnsi="Courier New" w:cs="Courier New" w:hint="default"/>
+      </w:rPr>
+    </w:lvl>
+    <w:lvl w:ilvl="8" w:tplc="04190005" w:tentative="1">
+      <w:start w:val="1"/>
+      <w:numFmt w:val="bullet"/>
+      <w:lvlText w:val=""/>
+      <w:lvlJc w:val="left"/>
+      <w:pPr>
+        <w:ind w:left="7560" w:hanging="360"/>
+      </w:pPr>
+      <w:rPr>
+        <w:rFonts w:ascii="Wingdings" w:hAnsi="Wingdings" w:hint="default"/>
+      </w:rPr>
+    </w:lvl>
+  </w:abstractNum>
+  <w:abstractNum w:abstractNumId="9" w15:restartNumberingAfterBreak="0">
     <w:nsid w:val="36E6422A"/>
     <w:multiLevelType w:val="hybridMultilevel"/>
     <w:tmpl w:val="0016B184"/>
@@ -7510,7 +10023,7 @@
       </w:rPr>
     </w:lvl>
   </w:abstractNum>
-  <w:abstractNum w:abstractNumId="5" w15:restartNumberingAfterBreak="0">
+  <w:abstractNum w:abstractNumId="10" w15:restartNumberingAfterBreak="0">
     <w:nsid w:val="3CD27A42"/>
     <w:multiLevelType w:val="hybridMultilevel"/>
     <w:tmpl w:val="AE9C2690"/>
@@ -7651,7 +10164,7 @@
       </w:rPr>
     </w:lvl>
   </w:abstractNum>
-  <w:abstractNum w:abstractNumId="6" w15:restartNumberingAfterBreak="0">
+  <w:abstractNum w:abstractNumId="11" w15:restartNumberingAfterBreak="0">
     <w:nsid w:val="64A83CEC"/>
     <w:multiLevelType w:val="hybridMultilevel"/>
     <w:tmpl w:val="C360E2A6"/>
@@ -7764,7 +10277,120 @@
       </w:rPr>
     </w:lvl>
   </w:abstractNum>
-  <w:abstractNum w:abstractNumId="7" w15:restartNumberingAfterBreak="0">
+  <w:abstractNum w:abstractNumId="12" w15:restartNumberingAfterBreak="0">
+    <w:nsid w:val="74746692"/>
+    <w:multiLevelType w:val="hybridMultilevel"/>
+    <w:tmpl w:val="94446A66"/>
+    <w:lvl w:ilvl="0" w:tplc="04190001">
+      <w:start w:val="1"/>
+      <w:numFmt w:val="bullet"/>
+      <w:lvlText w:val=""/>
+      <w:lvlJc w:val="left"/>
+      <w:pPr>
+        <w:ind w:left="1800" w:hanging="360"/>
+      </w:pPr>
+      <w:rPr>
+        <w:rFonts w:ascii="Symbol" w:hAnsi="Symbol" w:hint="default"/>
+      </w:rPr>
+    </w:lvl>
+    <w:lvl w:ilvl="1" w:tplc="04190003" w:tentative="1">
+      <w:start w:val="1"/>
+      <w:numFmt w:val="bullet"/>
+      <w:lvlText w:val="o"/>
+      <w:lvlJc w:val="left"/>
+      <w:pPr>
+        <w:ind w:left="2520" w:hanging="360"/>
+      </w:pPr>
+      <w:rPr>
+        <w:rFonts w:ascii="Courier New" w:hAnsi="Courier New" w:cs="Courier New" w:hint="default"/>
+      </w:rPr>
+    </w:lvl>
+    <w:lvl w:ilvl="2" w:tplc="04190005" w:tentative="1">
+      <w:start w:val="1"/>
+      <w:numFmt w:val="bullet"/>
+      <w:lvlText w:val=""/>
+      <w:lvlJc w:val="left"/>
+      <w:pPr>
+        <w:ind w:left="3240" w:hanging="360"/>
+      </w:pPr>
+      <w:rPr>
+        <w:rFonts w:ascii="Wingdings" w:hAnsi="Wingdings" w:hint="default"/>
+      </w:rPr>
+    </w:lvl>
+    <w:lvl w:ilvl="3" w:tplc="04190001" w:tentative="1">
+      <w:start w:val="1"/>
+      <w:numFmt w:val="bullet"/>
+      <w:lvlText w:val=""/>
+      <w:lvlJc w:val="left"/>
+      <w:pPr>
+        <w:ind w:left="3960" w:hanging="360"/>
+      </w:pPr>
+      <w:rPr>
+        <w:rFonts w:ascii="Symbol" w:hAnsi="Symbol" w:hint="default"/>
+      </w:rPr>
+    </w:lvl>
+    <w:lvl w:ilvl="4" w:tplc="04190003" w:tentative="1">
+      <w:start w:val="1"/>
+      <w:numFmt w:val="bullet"/>
+      <w:lvlText w:val="o"/>
+      <w:lvlJc w:val="left"/>
+      <w:pPr>
+        <w:ind w:left="4680" w:hanging="360"/>
+      </w:pPr>
+      <w:rPr>
+        <w:rFonts w:ascii="Courier New" w:hAnsi="Courier New" w:cs="Courier New" w:hint="default"/>
+      </w:rPr>
+    </w:lvl>
+    <w:lvl w:ilvl="5" w:tplc="04190005" w:tentative="1">
+      <w:start w:val="1"/>
+      <w:numFmt w:val="bullet"/>
+      <w:lvlText w:val=""/>
+      <w:lvlJc w:val="left"/>
+      <w:pPr>
+        <w:ind w:left="5400" w:hanging="360"/>
+      </w:pPr>
+      <w:rPr>
+        <w:rFonts w:ascii="Wingdings" w:hAnsi="Wingdings" w:hint="default"/>
+      </w:rPr>
+    </w:lvl>
+    <w:lvl w:ilvl="6" w:tplc="04190001" w:tentative="1">
+      <w:start w:val="1"/>
+      <w:numFmt w:val="bullet"/>
+      <w:lvlText w:val=""/>
+      <w:lvlJc w:val="left"/>
+      <w:pPr>
+        <w:ind w:left="6120" w:hanging="360"/>
+      </w:pPr>
+      <w:rPr>
+        <w:rFonts w:ascii="Symbol" w:hAnsi="Symbol" w:hint="default"/>
+      </w:rPr>
+    </w:lvl>
+    <w:lvl w:ilvl="7" w:tplc="04190003" w:tentative="1">
+      <w:start w:val="1"/>
+      <w:numFmt w:val="bullet"/>
+      <w:lvlText w:val="o"/>
+      <w:lvlJc w:val="left"/>
+      <w:pPr>
+        <w:ind w:left="6840" w:hanging="360"/>
+      </w:pPr>
+      <w:rPr>
+        <w:rFonts w:ascii="Courier New" w:hAnsi="Courier New" w:cs="Courier New" w:hint="default"/>
+      </w:rPr>
+    </w:lvl>
+    <w:lvl w:ilvl="8" w:tplc="04190005" w:tentative="1">
+      <w:start w:val="1"/>
+      <w:numFmt w:val="bullet"/>
+      <w:lvlText w:val=""/>
+      <w:lvlJc w:val="left"/>
+      <w:pPr>
+        <w:ind w:left="7560" w:hanging="360"/>
+      </w:pPr>
+      <w:rPr>
+        <w:rFonts w:ascii="Wingdings" w:hAnsi="Wingdings" w:hint="default"/>
+      </w:rPr>
+    </w:lvl>
+  </w:abstractNum>
+  <w:abstractNum w:abstractNumId="13" w15:restartNumberingAfterBreak="0">
     <w:nsid w:val="76A14B07"/>
     <w:multiLevelType w:val="multilevel"/>
     <w:tmpl w:val="5A1443BC"/>
@@ -7883,28 +10509,46 @@
     </w:lvl>
   </w:abstractNum>
   <w:num w:numId="1">
-    <w:abstractNumId w:val="5"/>
+    <w:abstractNumId w:val="10"/>
   </w:num>
   <w:num w:numId="2">
     <w:abstractNumId w:val="0"/>
   </w:num>
   <w:num w:numId="3">
+    <w:abstractNumId w:val="9"/>
+  </w:num>
+  <w:num w:numId="4">
+    <w:abstractNumId w:val="11"/>
+  </w:num>
+  <w:num w:numId="5">
     <w:abstractNumId w:val="4"/>
   </w:num>
-  <w:num w:numId="4">
+  <w:num w:numId="6">
+    <w:abstractNumId w:val="3"/>
+  </w:num>
+  <w:num w:numId="7">
+    <w:abstractNumId w:val="13"/>
+  </w:num>
+  <w:num w:numId="8">
+    <w:abstractNumId w:val="7"/>
+  </w:num>
+  <w:num w:numId="9">
+    <w:abstractNumId w:val="1"/>
+  </w:num>
+  <w:num w:numId="10">
+    <w:abstractNumId w:val="12"/>
+  </w:num>
+  <w:num w:numId="11">
+    <w:abstractNumId w:val="2"/>
+  </w:num>
+  <w:num w:numId="12">
     <w:abstractNumId w:val="6"/>
   </w:num>
-  <w:num w:numId="5">
-    <w:abstractNumId w:val="2"/>
+  <w:num w:numId="13">
+    <w:abstractNumId w:val="8"/>
   </w:num>
-  <w:num w:numId="6">
-    <w:abstractNumId w:val="1"/>
-  </w:num>
-  <w:num w:numId="7">
-    <w:abstractNumId w:val="7"/>
-  </w:num>
-  <w:num w:numId="8">
-    <w:abstractNumId w:val="3"/>
+  <w:num w:numId="14">
+    <w:abstractNumId w:val="5"/>
   </w:num>
   <w:numIdMacAtCleanup w:val="3"/>
 </w:numbering>
@@ -9899,6 +12543,22 @@
       <w:spacing w:before="100" w:beforeAutospacing="1" w:after="100" w:afterAutospacing="1"/>
     </w:pPr>
   </w:style>
+  <w:style w:type="paragraph" w:customStyle="1" w:styleId="Standard">
+    <w:name w:val="Standard"/>
+    <w:rsid w:val="007B0A6B"/>
+    <w:pPr>
+      <w:suppressAutoHyphens/>
+      <w:autoSpaceDN w:val="0"/>
+      <w:textAlignment w:val="baseline"/>
+    </w:pPr>
+    <w:rPr>
+      <w:rFonts w:ascii="Liberation Serif" w:eastAsia="Noto Sans CJK SC Regular" w:hAnsi="Liberation Serif" w:cs="FreeSans"/>
+      <w:kern w:val="3"/>
+      <w:sz w:val="24"/>
+      <w:szCs w:val="24"/>
+      <w:lang w:val="en-US" w:eastAsia="zh-CN" w:bidi="hi-IN"/>
+    </w:rPr>
+  </w:style>
 </w:styles>
 </file>
 

</xml_diff>